<commit_message>
description 파일 충돌 해결
</commit_message>
<xml_diff>
--- a/useCase_description.docx
+++ b/useCase_description.docx
@@ -18,6 +18,7 @@
         <w:tc>
           <w:tcPr>
             <w:tcW w:w="3005" w:type="dxa"/>
+            <w:tcMar/>
           </w:tcPr>
           <w:p>
             <w:pPr>
@@ -34,6 +35,7 @@
         <w:tc>
           <w:tcPr>
             <w:tcW w:w="3005" w:type="dxa"/>
+            <w:tcMar/>
           </w:tcPr>
           <w:p>
             <w:pPr>
@@ -50,6 +52,7 @@
         <w:tc>
           <w:tcPr>
             <w:tcW w:w="3006" w:type="dxa"/>
+            <w:tcMar/>
           </w:tcPr>
           <w:p>
             <w:pPr>
@@ -68,6 +71,7 @@
         <w:tc>
           <w:tcPr>
             <w:tcW w:w="3005" w:type="dxa"/>
+            <w:tcMar/>
           </w:tcPr>
           <w:p>
             <w:pPr>
@@ -90,6 +94,7 @@
         <w:tc>
           <w:tcPr>
             <w:tcW w:w="3005" w:type="dxa"/>
+            <w:tcMar/>
           </w:tcPr>
           <w:p>
             <w:pPr>
@@ -145,6 +150,7 @@
         <w:tc>
           <w:tcPr>
             <w:tcW w:w="3006" w:type="dxa"/>
+            <w:tcMar/>
           </w:tcPr>
           <w:p>
             <w:pPr>
@@ -247,6 +253,7 @@
         <w:tc>
           <w:tcPr>
             <w:tcW w:w="3005" w:type="dxa"/>
+            <w:tcMar/>
           </w:tcPr>
           <w:p>
             <w:pPr>
@@ -269,6 +276,7 @@
         <w:tc>
           <w:tcPr>
             <w:tcW w:w="3005" w:type="dxa"/>
+            <w:tcMar/>
           </w:tcPr>
           <w:p>
             <w:pPr>
@@ -300,6 +308,7 @@
         <w:tc>
           <w:tcPr>
             <w:tcW w:w="3006" w:type="dxa"/>
+            <w:tcMar/>
           </w:tcPr>
           <w:p>
             <w:pPr>
@@ -343,6 +352,7 @@
         <w:tc>
           <w:tcPr>
             <w:tcW w:w="3005" w:type="dxa"/>
+            <w:tcMar/>
           </w:tcPr>
           <w:p>
             <w:pPr>
@@ -365,6 +375,7 @@
         <w:tc>
           <w:tcPr>
             <w:tcW w:w="3005" w:type="dxa"/>
+            <w:tcMar/>
           </w:tcPr>
           <w:p>
             <w:pPr>
@@ -404,6 +415,7 @@
         <w:tc>
           <w:tcPr>
             <w:tcW w:w="3006" w:type="dxa"/>
+            <w:tcMar/>
           </w:tcPr>
           <w:p>
             <w:pPr>
@@ -456,6 +468,7 @@
         <w:tc>
           <w:tcPr>
             <w:tcW w:w="3005" w:type="dxa"/>
+            <w:tcMar/>
           </w:tcPr>
           <w:p>
             <w:pPr>
@@ -478,6 +491,7 @@
         <w:tc>
           <w:tcPr>
             <w:tcW w:w="3005" w:type="dxa"/>
+            <w:tcMar/>
           </w:tcPr>
           <w:p>
             <w:pPr>
@@ -509,6 +523,7 @@
         <w:tc>
           <w:tcPr>
             <w:tcW w:w="3006" w:type="dxa"/>
+            <w:tcMar/>
           </w:tcPr>
           <w:p>
             <w:pPr>
@@ -560,6 +575,7 @@
         <w:tc>
           <w:tcPr>
             <w:tcW w:w="3005" w:type="dxa"/>
+            <w:tcMar/>
           </w:tcPr>
           <w:p>
             <w:pPr>
@@ -571,7 +587,7 @@
             </w:pPr>
             <w:r>
               <w:rPr>
-                <w:rFonts w:asciiTheme="minorHAnsi" w:hint="eastAsia"/>
+                <w:rFonts w:hint="eastAsia" w:asciiTheme="minorHAnsi"/>
                 <w:sz w:val="16"/>
                 <w:szCs w:val="16"/>
               </w:rPr>
@@ -582,6 +598,7 @@
         <w:tc>
           <w:tcPr>
             <w:tcW w:w="3005" w:type="dxa"/>
+            <w:tcMar/>
           </w:tcPr>
           <w:p>
             <w:pPr>
@@ -593,7 +610,7 @@
             </w:pPr>
             <w:r>
               <w:rPr>
-                <w:rFonts w:asciiTheme="minorHAnsi" w:hint="eastAsia"/>
+                <w:rFonts w:hint="eastAsia" w:asciiTheme="minorHAnsi"/>
                 <w:sz w:val="16"/>
                 <w:szCs w:val="16"/>
               </w:rPr>
@@ -601,7 +618,7 @@
             </w:r>
             <w:r>
               <w:rPr>
-                <w:rFonts w:asciiTheme="minorHAnsi" w:hint="eastAsia"/>
+                <w:rFonts w:hint="eastAsia" w:asciiTheme="minorHAnsi"/>
                 <w:sz w:val="16"/>
                 <w:szCs w:val="16"/>
               </w:rPr>
@@ -663,7 +680,7 @@
             </w:pPr>
             <w:r>
               <w:rPr>
-                <w:rFonts w:asciiTheme="minorHAnsi" w:hint="eastAsia"/>
+                <w:rFonts w:hint="eastAsia" w:asciiTheme="minorHAnsi"/>
                 <w:sz w:val="16"/>
                 <w:szCs w:val="16"/>
               </w:rPr>
@@ -671,7 +688,7 @@
             </w:r>
             <w:r>
               <w:rPr>
-                <w:rFonts w:asciiTheme="minorHAnsi" w:hint="eastAsia"/>
+                <w:rFonts w:hint="eastAsia" w:asciiTheme="minorHAnsi"/>
                 <w:sz w:val="16"/>
                 <w:szCs w:val="16"/>
               </w:rPr>
@@ -679,7 +696,7 @@
             </w:r>
             <w:r>
               <w:rPr>
-                <w:rFonts w:asciiTheme="minorHAnsi" w:hint="eastAsia"/>
+                <w:rFonts w:hint="eastAsia" w:asciiTheme="minorHAnsi"/>
                 <w:sz w:val="16"/>
                 <w:szCs w:val="16"/>
               </w:rPr>
@@ -690,6 +707,7 @@
         <w:tc>
           <w:tcPr>
             <w:tcW w:w="3006" w:type="dxa"/>
+            <w:tcMar/>
           </w:tcPr>
           <w:p>
             <w:pPr>
@@ -711,7 +729,7 @@
             <w:proofErr w:type="gramStart"/>
             <w:r>
               <w:rPr>
-                <w:rFonts w:asciiTheme="minorHAnsi" w:hint="eastAsia"/>
+                <w:rFonts w:hint="eastAsia" w:asciiTheme="minorHAnsi"/>
                 <w:sz w:val="16"/>
                 <w:szCs w:val="16"/>
               </w:rPr>
@@ -720,7 +738,7 @@
             <w:proofErr w:type="gramEnd"/>
             <w:r>
               <w:rPr>
-                <w:rFonts w:asciiTheme="minorHAnsi" w:hint="eastAsia"/>
+                <w:rFonts w:hint="eastAsia" w:asciiTheme="minorHAnsi"/>
                 <w:sz w:val="16"/>
                 <w:szCs w:val="16"/>
               </w:rPr>
@@ -736,7 +754,7 @@
             </w:r>
             <w:r>
               <w:rPr>
-                <w:rFonts w:asciiTheme="minorHAnsi" w:hint="eastAsia"/>
+                <w:rFonts w:hint="eastAsia" w:asciiTheme="minorHAnsi"/>
                 <w:sz w:val="16"/>
                 <w:szCs w:val="16"/>
               </w:rPr>
@@ -752,7 +770,7 @@
             </w:r>
             <w:r>
               <w:rPr>
-                <w:rFonts w:asciiTheme="minorHAnsi" w:hint="eastAsia"/>
+                <w:rFonts w:hint="eastAsia" w:asciiTheme="minorHAnsi"/>
                 <w:sz w:val="16"/>
                 <w:szCs w:val="16"/>
               </w:rPr>
@@ -769,7 +787,7 @@
             </w:pPr>
             <w:r>
               <w:rPr>
-                <w:rFonts w:asciiTheme="minorHAnsi" w:hint="eastAsia"/>
+                <w:rFonts w:hint="eastAsia" w:asciiTheme="minorHAnsi"/>
                 <w:sz w:val="16"/>
                 <w:szCs w:val="16"/>
               </w:rPr>
@@ -785,6 +803,7 @@
         <w:tc>
           <w:tcPr>
             <w:tcW w:w="3005" w:type="dxa"/>
+            <w:tcMar/>
           </w:tcPr>
           <w:p>
             <w:pPr>
@@ -807,6 +826,7 @@
         <w:tc>
           <w:tcPr>
             <w:tcW w:w="3005" w:type="dxa"/>
+            <w:tcMar/>
           </w:tcPr>
           <w:p>
             <w:pPr>
@@ -827,7 +847,7 @@
             </w:pPr>
             <w:r>
               <w:rPr>
-                <w:rFonts w:asciiTheme="minorHAnsi" w:hint="eastAsia"/>
+                <w:rFonts w:hint="eastAsia" w:asciiTheme="minorHAnsi"/>
                 <w:sz w:val="16"/>
                 <w:szCs w:val="16"/>
               </w:rPr>
@@ -846,6 +866,7 @@
         <w:tc>
           <w:tcPr>
             <w:tcW w:w="3006" w:type="dxa"/>
+            <w:tcMar/>
           </w:tcPr>
           <w:p>
             <w:pPr>
@@ -857,7 +878,7 @@
             </w:pPr>
             <w:r>
               <w:rPr>
-                <w:rFonts w:asciiTheme="minorHAnsi" w:hint="eastAsia"/>
+                <w:rFonts w:hint="eastAsia" w:asciiTheme="minorHAnsi"/>
                 <w:sz w:val="16"/>
                 <w:szCs w:val="16"/>
               </w:rPr>
@@ -865,7 +886,7 @@
             </w:r>
             <w:r>
               <w:rPr>
-                <w:rFonts w:asciiTheme="minorHAnsi" w:hint="eastAsia"/>
+                <w:rFonts w:hint="eastAsia" w:asciiTheme="minorHAnsi"/>
                 <w:sz w:val="16"/>
                 <w:szCs w:val="16"/>
               </w:rPr>
@@ -900,7 +921,7 @@
             </w:pPr>
             <w:r>
               <w:rPr>
-                <w:rFonts w:asciiTheme="minorHAnsi" w:hint="eastAsia"/>
+                <w:rFonts w:hint="eastAsia" w:asciiTheme="minorHAnsi"/>
                 <w:sz w:val="16"/>
                 <w:szCs w:val="16"/>
               </w:rPr>
@@ -909,7 +930,7 @@
             <w:proofErr w:type="gramStart"/>
             <w:r>
               <w:rPr>
-                <w:rFonts w:asciiTheme="minorHAnsi" w:hint="eastAsia"/>
+                <w:rFonts w:hint="eastAsia" w:asciiTheme="minorHAnsi"/>
                 <w:sz w:val="16"/>
                 <w:szCs w:val="16"/>
               </w:rPr>
@@ -918,7 +939,7 @@
             <w:proofErr w:type="gramEnd"/>
             <w:r>
               <w:rPr>
-                <w:rFonts w:asciiTheme="minorHAnsi" w:hint="eastAsia"/>
+                <w:rFonts w:hint="eastAsia" w:asciiTheme="minorHAnsi"/>
                 <w:sz w:val="16"/>
                 <w:szCs w:val="16"/>
               </w:rPr>
@@ -934,7 +955,7 @@
             </w:r>
             <w:r>
               <w:rPr>
-                <w:rFonts w:asciiTheme="minorHAnsi" w:hint="eastAsia"/>
+                <w:rFonts w:hint="eastAsia" w:asciiTheme="minorHAnsi"/>
                 <w:sz w:val="16"/>
                 <w:szCs w:val="16"/>
               </w:rPr>
@@ -950,7 +971,7 @@
             </w:r>
             <w:r>
               <w:rPr>
-                <w:rFonts w:asciiTheme="minorHAnsi" w:hint="eastAsia"/>
+                <w:rFonts w:hint="eastAsia" w:asciiTheme="minorHAnsi"/>
                 <w:sz w:val="16"/>
                 <w:szCs w:val="16"/>
               </w:rPr>
@@ -966,6 +987,7 @@
         <w:tc>
           <w:tcPr>
             <w:tcW w:w="3005" w:type="dxa"/>
+            <w:tcMar/>
           </w:tcPr>
           <w:p>
             <w:pPr>
@@ -988,6 +1010,7 @@
         <w:tc>
           <w:tcPr>
             <w:tcW w:w="3005" w:type="dxa"/>
+            <w:tcMar/>
           </w:tcPr>
           <w:p>
             <w:pPr>
@@ -1008,7 +1031,7 @@
             </w:pPr>
             <w:r>
               <w:rPr>
-                <w:rFonts w:asciiTheme="minorHAnsi" w:hint="eastAsia"/>
+                <w:rFonts w:hint="eastAsia" w:asciiTheme="minorHAnsi"/>
                 <w:sz w:val="16"/>
                 <w:szCs w:val="16"/>
               </w:rPr>
@@ -1016,7 +1039,7 @@
             </w:r>
             <w:r>
               <w:rPr>
-                <w:rFonts w:asciiTheme="minorHAnsi" w:hint="eastAsia"/>
+                <w:rFonts w:hint="eastAsia" w:asciiTheme="minorHAnsi"/>
                 <w:sz w:val="16"/>
                 <w:szCs w:val="16"/>
               </w:rPr>
@@ -1024,7 +1047,7 @@
             </w:r>
             <w:r>
               <w:rPr>
-                <w:rFonts w:asciiTheme="minorHAnsi" w:hint="eastAsia"/>
+                <w:rFonts w:hint="eastAsia" w:asciiTheme="minorHAnsi"/>
                 <w:sz w:val="16"/>
                 <w:szCs w:val="16"/>
               </w:rPr>
@@ -1032,7 +1055,7 @@
             </w:r>
             <w:r>
               <w:rPr>
-                <w:rFonts w:asciiTheme="minorHAnsi" w:hint="eastAsia"/>
+                <w:rFonts w:hint="eastAsia" w:asciiTheme="minorHAnsi"/>
                 <w:sz w:val="16"/>
                 <w:szCs w:val="16"/>
               </w:rPr>
@@ -1040,7 +1063,7 @@
             </w:r>
             <w:r>
               <w:rPr>
-                <w:rFonts w:asciiTheme="minorHAnsi" w:hint="eastAsia"/>
+                <w:rFonts w:hint="eastAsia" w:asciiTheme="minorHAnsi"/>
                 <w:sz w:val="16"/>
                 <w:szCs w:val="16"/>
               </w:rPr>
@@ -1066,7 +1089,7 @@
             </w:pPr>
             <w:r>
               <w:rPr>
-                <w:rFonts w:asciiTheme="minorHAnsi" w:hint="eastAsia"/>
+                <w:rFonts w:hint="eastAsia" w:asciiTheme="minorHAnsi"/>
                 <w:sz w:val="16"/>
                 <w:szCs w:val="16"/>
               </w:rPr>
@@ -1074,7 +1097,7 @@
             </w:r>
             <w:r>
               <w:rPr>
-                <w:rFonts w:asciiTheme="minorHAnsi" w:hint="eastAsia"/>
+                <w:rFonts w:hint="eastAsia" w:asciiTheme="minorHAnsi"/>
                 <w:sz w:val="16"/>
                 <w:szCs w:val="16"/>
               </w:rPr>
@@ -1082,7 +1105,7 @@
             </w:r>
             <w:r>
               <w:rPr>
-                <w:rFonts w:asciiTheme="minorHAnsi" w:hint="eastAsia"/>
+                <w:rFonts w:hint="eastAsia" w:asciiTheme="minorHAnsi"/>
                 <w:sz w:val="16"/>
                 <w:szCs w:val="16"/>
               </w:rPr>
@@ -1117,7 +1140,7 @@
             </w:pPr>
             <w:r>
               <w:rPr>
-                <w:rFonts w:asciiTheme="minorHAnsi" w:hint="eastAsia"/>
+                <w:rFonts w:hint="eastAsia" w:asciiTheme="minorHAnsi"/>
                 <w:sz w:val="16"/>
                 <w:szCs w:val="16"/>
               </w:rPr>
@@ -1125,7 +1148,7 @@
             </w:r>
             <w:r>
               <w:rPr>
-                <w:rFonts w:asciiTheme="minorHAnsi" w:hint="eastAsia"/>
+                <w:rFonts w:hint="eastAsia" w:asciiTheme="minorHAnsi"/>
                 <w:sz w:val="16"/>
                 <w:szCs w:val="16"/>
               </w:rPr>
@@ -1136,6 +1159,7 @@
         <w:tc>
           <w:tcPr>
             <w:tcW w:w="3006" w:type="dxa"/>
+            <w:tcMar/>
           </w:tcPr>
           <w:p>
             <w:pPr>
@@ -1148,7 +1172,7 @@
             <w:proofErr w:type="gramStart"/>
             <w:r>
               <w:rPr>
-                <w:rFonts w:asciiTheme="minorHAnsi" w:hint="eastAsia"/>
+                <w:rFonts w:hint="eastAsia" w:asciiTheme="minorHAnsi"/>
                 <w:sz w:val="16"/>
                 <w:szCs w:val="16"/>
               </w:rPr>
@@ -1173,7 +1197,7 @@
             </w:r>
             <w:r>
               <w:rPr>
-                <w:rFonts w:asciiTheme="minorHAnsi" w:hint="eastAsia"/>
+                <w:rFonts w:hint="eastAsia" w:asciiTheme="minorHAnsi"/>
                 <w:sz w:val="16"/>
                 <w:szCs w:val="16"/>
               </w:rPr>
@@ -1199,7 +1223,7 @@
             </w:pPr>
             <w:r>
               <w:rPr>
-                <w:rFonts w:asciiTheme="minorHAnsi" w:hint="eastAsia"/>
+                <w:rFonts w:hint="eastAsia" w:asciiTheme="minorHAnsi"/>
                 <w:sz w:val="16"/>
                 <w:szCs w:val="16"/>
               </w:rPr>
@@ -1207,7 +1231,7 @@
             </w:r>
             <w:r>
               <w:rPr>
-                <w:rFonts w:asciiTheme="minorHAnsi" w:hint="eastAsia"/>
+                <w:rFonts w:hint="eastAsia" w:asciiTheme="minorHAnsi"/>
                 <w:sz w:val="16"/>
                 <w:szCs w:val="16"/>
               </w:rPr>
@@ -1215,7 +1239,7 @@
             </w:r>
             <w:r>
               <w:rPr>
-                <w:rFonts w:asciiTheme="minorHAnsi" w:hint="eastAsia"/>
+                <w:rFonts w:hint="eastAsia" w:asciiTheme="minorHAnsi"/>
                 <w:sz w:val="16"/>
                 <w:szCs w:val="16"/>
               </w:rPr>
@@ -1223,7 +1247,7 @@
             </w:r>
             <w:r>
               <w:rPr>
-                <w:rFonts w:asciiTheme="minorHAnsi" w:hint="eastAsia"/>
+                <w:rFonts w:hint="eastAsia" w:asciiTheme="minorHAnsi"/>
                 <w:sz w:val="16"/>
                 <w:szCs w:val="16"/>
               </w:rPr>
@@ -1232,7 +1256,7 @@
             <w:proofErr w:type="gramStart"/>
             <w:r>
               <w:rPr>
-                <w:rFonts w:asciiTheme="minorHAnsi" w:hint="eastAsia"/>
+                <w:rFonts w:hint="eastAsia" w:asciiTheme="minorHAnsi"/>
                 <w:sz w:val="16"/>
                 <w:szCs w:val="16"/>
               </w:rPr>
@@ -1241,7 +1265,7 @@
             <w:proofErr w:type="gramEnd"/>
             <w:r>
               <w:rPr>
-                <w:rFonts w:asciiTheme="minorHAnsi" w:hint="eastAsia"/>
+                <w:rFonts w:hint="eastAsia" w:asciiTheme="minorHAnsi"/>
                 <w:sz w:val="16"/>
                 <w:szCs w:val="16"/>
               </w:rPr>
@@ -1267,7 +1291,7 @@
             </w:pPr>
             <w:r>
               <w:rPr>
-                <w:rFonts w:asciiTheme="minorHAnsi" w:hint="eastAsia"/>
+                <w:rFonts w:hint="eastAsia" w:asciiTheme="minorHAnsi"/>
                 <w:sz w:val="16"/>
                 <w:szCs w:val="16"/>
               </w:rPr>
@@ -1275,7 +1299,7 @@
             </w:r>
             <w:r>
               <w:rPr>
-                <w:rFonts w:asciiTheme="minorHAnsi" w:hint="eastAsia"/>
+                <w:rFonts w:hint="eastAsia" w:asciiTheme="minorHAnsi"/>
                 <w:sz w:val="16"/>
                 <w:szCs w:val="16"/>
               </w:rPr>
@@ -1283,7 +1307,7 @@
             </w:r>
             <w:r>
               <w:rPr>
-                <w:rFonts w:asciiTheme="minorHAnsi" w:hint="eastAsia"/>
+                <w:rFonts w:hint="eastAsia" w:asciiTheme="minorHAnsi"/>
                 <w:sz w:val="16"/>
                 <w:szCs w:val="16"/>
               </w:rPr>
@@ -1292,7 +1316,7 @@
             <w:proofErr w:type="gramStart"/>
             <w:r>
               <w:rPr>
-                <w:rFonts w:asciiTheme="minorHAnsi" w:hint="eastAsia"/>
+                <w:rFonts w:hint="eastAsia" w:asciiTheme="minorHAnsi"/>
                 <w:sz w:val="16"/>
                 <w:szCs w:val="16"/>
               </w:rPr>
@@ -1301,7 +1325,7 @@
             <w:proofErr w:type="gramEnd"/>
             <w:r>
               <w:rPr>
-                <w:rFonts w:asciiTheme="minorHAnsi" w:hint="eastAsia"/>
+                <w:rFonts w:hint="eastAsia" w:asciiTheme="minorHAnsi"/>
                 <w:sz w:val="16"/>
                 <w:szCs w:val="16"/>
               </w:rPr>
@@ -1327,7 +1351,7 @@
             </w:pPr>
             <w:r>
               <w:rPr>
-                <w:rFonts w:asciiTheme="minorHAnsi" w:hint="eastAsia"/>
+                <w:rFonts w:hint="eastAsia" w:asciiTheme="minorHAnsi"/>
                 <w:sz w:val="16"/>
                 <w:szCs w:val="16"/>
               </w:rPr>
@@ -1335,7 +1359,7 @@
             </w:r>
             <w:r>
               <w:rPr>
-                <w:rFonts w:asciiTheme="minorHAnsi" w:hint="eastAsia"/>
+                <w:rFonts w:hint="eastAsia" w:asciiTheme="minorHAnsi"/>
                 <w:sz w:val="16"/>
                 <w:szCs w:val="16"/>
               </w:rPr>
@@ -1343,7 +1367,7 @@
             </w:r>
             <w:r>
               <w:rPr>
-                <w:rFonts w:asciiTheme="minorHAnsi" w:hint="eastAsia"/>
+                <w:rFonts w:hint="eastAsia" w:asciiTheme="minorHAnsi"/>
                 <w:sz w:val="16"/>
                 <w:szCs w:val="16"/>
               </w:rPr>
@@ -1352,7 +1376,7 @@
             <w:proofErr w:type="gramStart"/>
             <w:r>
               <w:rPr>
-                <w:rFonts w:asciiTheme="minorHAnsi" w:hint="eastAsia"/>
+                <w:rFonts w:hint="eastAsia" w:asciiTheme="minorHAnsi"/>
                 <w:sz w:val="16"/>
                 <w:szCs w:val="16"/>
               </w:rPr>
@@ -1361,7 +1385,7 @@
             <w:proofErr w:type="gramEnd"/>
             <w:r>
               <w:rPr>
-                <w:rFonts w:asciiTheme="minorHAnsi" w:hint="eastAsia"/>
+                <w:rFonts w:hint="eastAsia" w:asciiTheme="minorHAnsi"/>
                 <w:sz w:val="16"/>
                 <w:szCs w:val="16"/>
               </w:rPr>
@@ -1386,6 +1410,7 @@
         <w:tc>
           <w:tcPr>
             <w:tcW w:w="3005" w:type="dxa"/>
+            <w:tcMar/>
           </w:tcPr>
           <w:p>
             <w:pPr>
@@ -1408,6 +1433,7 @@
         <w:tc>
           <w:tcPr>
             <w:tcW w:w="3005" w:type="dxa"/>
+            <w:tcMar/>
           </w:tcPr>
           <w:p>
             <w:pPr>
@@ -1439,6 +1465,7 @@
         <w:tc>
           <w:tcPr>
             <w:tcW w:w="3006" w:type="dxa"/>
+            <w:tcMar/>
           </w:tcPr>
           <w:p>
             <w:pPr>
@@ -1484,6 +1511,7 @@
         <w:tc>
           <w:tcPr>
             <w:tcW w:w="3005" w:type="dxa"/>
+            <w:tcMar/>
           </w:tcPr>
           <w:p>
             <w:pPr>
@@ -1507,6 +1535,7 @@
         <w:tc>
           <w:tcPr>
             <w:tcW w:w="3005" w:type="dxa"/>
+            <w:tcMar/>
           </w:tcPr>
           <w:p>
             <w:pPr>
@@ -1564,6 +1593,7 @@
         <w:tc>
           <w:tcPr>
             <w:tcW w:w="3006" w:type="dxa"/>
+            <w:tcMar/>
           </w:tcPr>
           <w:p>
             <w:pPr>
@@ -1635,6 +1665,7 @@
         <w:tc>
           <w:tcPr>
             <w:tcW w:w="3005" w:type="dxa"/>
+            <w:tcMar/>
           </w:tcPr>
           <w:p>
             <w:pPr>
@@ -1657,6 +1688,7 @@
         <w:tc>
           <w:tcPr>
             <w:tcW w:w="3005" w:type="dxa"/>
+            <w:tcMar/>
           </w:tcPr>
           <w:p>
             <w:pPr>
@@ -1723,6 +1755,7 @@
         <w:tc>
           <w:tcPr>
             <w:tcW w:w="3006" w:type="dxa"/>
+            <w:tcMar/>
           </w:tcPr>
           <w:p>
             <w:pPr>
@@ -1819,6 +1852,7 @@
         <w:tc>
           <w:tcPr>
             <w:tcW w:w="3005" w:type="dxa"/>
+            <w:tcMar/>
           </w:tcPr>
           <w:p>
             <w:pPr>
@@ -1841,6 +1875,7 @@
         <w:tc>
           <w:tcPr>
             <w:tcW w:w="3005" w:type="dxa"/>
+            <w:tcMar/>
           </w:tcPr>
           <w:p>
             <w:pPr>
@@ -1896,7 +1931,7 @@
             </w:pPr>
             <w:r>
               <w:rPr>
-                <w:rFonts w:asciiTheme="minorHAnsi" w:hint="eastAsia"/>
+                <w:rFonts w:hint="eastAsia" w:asciiTheme="minorHAnsi"/>
                 <w:sz w:val="16"/>
                 <w:szCs w:val="16"/>
               </w:rPr>
@@ -1912,7 +1947,7 @@
             </w:r>
             <w:r>
               <w:rPr>
-                <w:rFonts w:asciiTheme="minorHAnsi" w:hint="eastAsia"/>
+                <w:rFonts w:hint="eastAsia" w:asciiTheme="minorHAnsi"/>
                 <w:sz w:val="16"/>
                 <w:szCs w:val="16"/>
               </w:rPr>
@@ -1929,7 +1964,7 @@
             </w:pPr>
             <w:r>
               <w:rPr>
-                <w:rFonts w:asciiTheme="minorHAnsi" w:hint="eastAsia"/>
+                <w:rFonts w:hint="eastAsia" w:asciiTheme="minorHAnsi"/>
                 <w:sz w:val="16"/>
                 <w:szCs w:val="16"/>
               </w:rPr>
@@ -1940,6 +1975,7 @@
         <w:tc>
           <w:tcPr>
             <w:tcW w:w="3006" w:type="dxa"/>
+            <w:tcMar/>
           </w:tcPr>
           <w:p>
             <w:pPr>
@@ -1976,6 +2012,7 @@
         <w:tc>
           <w:tcPr>
             <w:tcW w:w="3005" w:type="dxa"/>
+            <w:tcMar/>
           </w:tcPr>
           <w:p>
             <w:pPr>
@@ -1998,6 +2035,7 @@
         <w:tc>
           <w:tcPr>
             <w:tcW w:w="3005" w:type="dxa"/>
+            <w:tcMar/>
           </w:tcPr>
           <w:p>
             <w:pPr>
@@ -2064,6 +2102,7 @@
         <w:tc>
           <w:tcPr>
             <w:tcW w:w="3006" w:type="dxa"/>
+            <w:tcMar/>
           </w:tcPr>
           <w:p>
             <w:pPr>
@@ -2153,6 +2192,7 @@
         <w:tc>
           <w:tcPr>
             <w:tcW w:w="3005" w:type="dxa"/>
+            <w:tcMar/>
           </w:tcPr>
           <w:p>
             <w:pPr>
@@ -2177,6 +2217,7 @@
         <w:tc>
           <w:tcPr>
             <w:tcW w:w="3005" w:type="dxa"/>
+            <w:tcMar/>
           </w:tcPr>
           <w:p>
             <w:pPr>
@@ -2201,6 +2242,7 @@
         <w:tc>
           <w:tcPr>
             <w:tcW w:w="3006" w:type="dxa"/>
+            <w:tcMar/>
           </w:tcPr>
           <w:p>
             <w:pPr>
@@ -2270,22 +2312,37 @@
         <w:tc>
           <w:tcPr>
             <w:tcW w:w="3005" w:type="dxa"/>
+            <w:tcMar/>
           </w:tcPr>
           <w:p>
             <w:pPr>
-              <w:rPr>
-                <w:rFonts w:asciiTheme="minorHAnsi"/>
-                <w:color w:val="000000" w:themeColor="text1"/>
-                <w:sz w:val="16"/>
-                <w:szCs w:val="16"/>
-              </w:rPr>
-            </w:pPr>
-            <w:r>
-              <w:rPr>
-                <w:rFonts w:asciiTheme="minorHAnsi"/>
-                <w:color w:val="000000" w:themeColor="text1"/>
-                <w:sz w:val="16"/>
-                <w:szCs w:val="16"/>
+              <w:widowControl w:val="0"/>
+              <w:rPr>
+                <w:rFonts w:ascii="Malgun Gothic" w:hAnsi="Malgun Gothic" w:eastAsia="Malgun Gothic" w:cs="Malgun Gothic"/>
+                <w:b w:val="0"/>
+                <w:bCs w:val="0"/>
+                <w:i w:val="0"/>
+                <w:iCs w:val="0"/>
+                <w:caps w:val="0"/>
+                <w:smallCaps w:val="0"/>
+                <w:color w:val="000000" w:themeColor="text1" w:themeTint="FF" w:themeShade="FF"/>
+                <w:sz w:val="16"/>
+                <w:szCs w:val="16"/>
+              </w:rPr>
+            </w:pPr>
+            <w:r>
+              <w:rPr>
+                <w:rFonts w:ascii="Malgun Gothic" w:hAnsi="Malgun Gothic" w:eastAsia="Malgun Gothic" w:cs="Malgun Gothic"/>
+                <w:b w:val="0"/>
+                <w:bCs w:val="0"/>
+                <w:i w:val="0"/>
+                <w:iCs w:val="0"/>
+                <w:caps w:val="0"/>
+                <w:smallCaps w:val="0"/>
+                <w:color w:val="000000" w:themeColor="text1" w:themeTint="FF" w:themeShade="FF"/>
+                <w:sz w:val="16"/>
+                <w:szCs w:val="16"/>
+                <w:lang w:eastAsia="ko-KR"/>
               </w:rPr>
               <w:t>대여소 리스트 조회</w:t>
             </w:r>
@@ -2294,292 +2351,427 @@
         <w:tc>
           <w:tcPr>
             <w:tcW w:w="3005" w:type="dxa"/>
+            <w:tcMar/>
           </w:tcPr>
           <w:p>
             <w:pPr>
-              <w:rPr>
-                <w:rFonts w:asciiTheme="minorHAnsi"/>
-                <w:color w:val="000000" w:themeColor="text1"/>
-                <w:sz w:val="16"/>
-                <w:szCs w:val="16"/>
-              </w:rPr>
-            </w:pPr>
-            <w:r>
-              <w:rPr>
-                <w:rFonts w:asciiTheme="minorHAnsi"/>
-                <w:color w:val="000000" w:themeColor="text1"/>
-                <w:sz w:val="16"/>
-                <w:szCs w:val="16"/>
+              <w:widowControl w:val="0"/>
+              <w:rPr>
+                <w:rFonts w:ascii="Malgun Gothic" w:hAnsi="Malgun Gothic" w:eastAsia="Malgun Gothic" w:cs="Malgun Gothic"/>
+                <w:b w:val="0"/>
+                <w:bCs w:val="0"/>
+                <w:i w:val="0"/>
+                <w:iCs w:val="0"/>
+                <w:caps w:val="0"/>
+                <w:smallCaps w:val="0"/>
+                <w:color w:val="000000" w:themeColor="text1" w:themeTint="FF" w:themeShade="FF"/>
+                <w:sz w:val="16"/>
+                <w:szCs w:val="16"/>
+              </w:rPr>
+            </w:pPr>
+            <w:r>
+              <w:rPr>
+                <w:rFonts w:ascii="Malgun Gothic" w:hAnsi="Malgun Gothic" w:eastAsia="Malgun Gothic" w:cs="Malgun Gothic"/>
+                <w:b w:val="0"/>
+                <w:bCs w:val="0"/>
+                <w:i w:val="0"/>
+                <w:iCs w:val="0"/>
+                <w:caps w:val="0"/>
+                <w:smallCaps w:val="0"/>
+                <w:color w:val="000000" w:themeColor="text1" w:themeTint="FF" w:themeShade="FF"/>
+                <w:sz w:val="16"/>
+                <w:szCs w:val="16"/>
+                <w:lang w:val="en-US"/>
               </w:rPr>
               <w:t xml:space="preserve">1. </w:t>
             </w:r>
             <w:r>
               <w:rPr>
-                <w:rFonts w:asciiTheme="minorHAnsi"/>
-                <w:color w:val="000000" w:themeColor="text1"/>
-                <w:sz w:val="16"/>
-                <w:szCs w:val="16"/>
-              </w:rPr>
-              <w:t xml:space="preserve">관리자가 </w:t>
-            </w:r>
-            <w:r>
-              <w:rPr>
-                <w:rFonts w:asciiTheme="minorHAnsi"/>
-                <w:color w:val="000000" w:themeColor="text1"/>
-                <w:sz w:val="16"/>
-                <w:szCs w:val="16"/>
-              </w:rPr>
-              <w:t>‘대여소 리스트 조회’ cmd를 선택한다.</w:t>
-            </w:r>
-          </w:p>
-          <w:p>
-            <w:pPr>
-              <w:rPr>
-                <w:rFonts w:asciiTheme="minorHAnsi"/>
-                <w:color w:val="000000" w:themeColor="text1"/>
-                <w:sz w:val="16"/>
-                <w:szCs w:val="16"/>
-              </w:rPr>
-            </w:pPr>
-          </w:p>
-          <w:p>
-            <w:pPr>
-              <w:rPr>
-                <w:rFonts w:asciiTheme="minorHAnsi"/>
-                <w:color w:val="000000" w:themeColor="text1"/>
-                <w:sz w:val="16"/>
-                <w:szCs w:val="16"/>
-              </w:rPr>
-            </w:pPr>
-          </w:p>
-          <w:p>
-            <w:pPr>
-              <w:rPr>
-                <w:rFonts w:asciiTheme="minorHAnsi"/>
-                <w:color w:val="000000" w:themeColor="text1"/>
-                <w:sz w:val="16"/>
-                <w:szCs w:val="16"/>
-              </w:rPr>
-            </w:pPr>
-            <w:r>
-              <w:rPr>
-                <w:rFonts w:asciiTheme="minorHAnsi"/>
-                <w:color w:val="000000" w:themeColor="text1"/>
-                <w:sz w:val="16"/>
-                <w:szCs w:val="16"/>
-              </w:rPr>
-              <w:t>3. 원하는 대여소 항목을 선택한다.</w:t>
-            </w:r>
-          </w:p>
-          <w:p>
-            <w:pPr>
-              <w:rPr>
-                <w:rFonts w:asciiTheme="minorHAnsi"/>
-                <w:color w:val="000000" w:themeColor="text1"/>
-                <w:sz w:val="16"/>
-                <w:szCs w:val="16"/>
-              </w:rPr>
-            </w:pPr>
-          </w:p>
-          <w:p>
-            <w:pPr>
-              <w:rPr>
-                <w:rFonts w:asciiTheme="minorHAnsi"/>
-                <w:color w:val="000000" w:themeColor="text1"/>
-                <w:sz w:val="16"/>
-                <w:szCs w:val="16"/>
-              </w:rPr>
-            </w:pPr>
-          </w:p>
-          <w:p>
-            <w:pPr>
-              <w:rPr>
-                <w:rFonts w:asciiTheme="minorHAnsi"/>
-                <w:color w:val="000000" w:themeColor="text1"/>
-                <w:sz w:val="16"/>
-                <w:szCs w:val="16"/>
-              </w:rPr>
-            </w:pPr>
-            <w:r>
-              <w:rPr>
-                <w:rFonts w:asciiTheme="minorHAnsi"/>
-                <w:color w:val="000000" w:themeColor="text1"/>
-                <w:sz w:val="16"/>
-                <w:szCs w:val="16"/>
-              </w:rPr>
-              <w:t>5. 삭제할 경우, 삭제할 대여소 항목의 ‘삭제’ 버튼을 누른다.</w:t>
-            </w:r>
-          </w:p>
-          <w:p>
-            <w:pPr>
-              <w:rPr>
-                <w:rFonts w:asciiTheme="minorHAnsi"/>
-                <w:color w:val="000000" w:themeColor="text1"/>
-                <w:sz w:val="16"/>
-                <w:szCs w:val="16"/>
-              </w:rPr>
-            </w:pPr>
-          </w:p>
-          <w:p>
-            <w:pPr>
-              <w:rPr>
-                <w:rFonts w:asciiTheme="minorHAnsi"/>
-                <w:color w:val="000000" w:themeColor="text1"/>
-                <w:sz w:val="16"/>
-                <w:szCs w:val="16"/>
-              </w:rPr>
-            </w:pPr>
-          </w:p>
-          <w:p>
-            <w:pPr>
-              <w:rPr>
-                <w:rFonts w:asciiTheme="minorHAnsi"/>
-                <w:color w:val="000000" w:themeColor="text1"/>
-                <w:sz w:val="16"/>
-                <w:szCs w:val="16"/>
-              </w:rPr>
-            </w:pPr>
-            <w:r>
-              <w:rPr>
-                <w:rFonts w:asciiTheme="minorHAnsi"/>
-                <w:color w:val="000000" w:themeColor="text1"/>
-                <w:sz w:val="16"/>
-                <w:szCs w:val="16"/>
-              </w:rPr>
-              <w:lastRenderedPageBreak/>
-              <w:t>7. ‘확인’을 누른다.</w:t>
+                <w:rFonts w:ascii="Malgun Gothic" w:hAnsi="Malgun Gothic" w:eastAsia="Malgun Gothic" w:cs="Malgun Gothic"/>
+                <w:b w:val="0"/>
+                <w:bCs w:val="0"/>
+                <w:i w:val="0"/>
+                <w:iCs w:val="0"/>
+                <w:caps w:val="0"/>
+                <w:smallCaps w:val="0"/>
+                <w:color w:val="000000" w:themeColor="text1" w:themeTint="FF" w:themeShade="FF"/>
+                <w:sz w:val="16"/>
+                <w:szCs w:val="16"/>
+                <w:lang w:eastAsia="ko-KR"/>
+              </w:rPr>
+              <w:t xml:space="preserve">관리자가 ‘대여소 리스트 조회’ </w:t>
+            </w:r>
+            <w:r>
+              <w:rPr>
+                <w:rFonts w:ascii="Malgun Gothic" w:hAnsi="Malgun Gothic" w:eastAsia="Malgun Gothic" w:cs="Malgun Gothic"/>
+                <w:b w:val="0"/>
+                <w:bCs w:val="0"/>
+                <w:i w:val="0"/>
+                <w:iCs w:val="0"/>
+                <w:caps w:val="0"/>
+                <w:smallCaps w:val="0"/>
+                <w:color w:val="000000" w:themeColor="text1" w:themeTint="FF" w:themeShade="FF"/>
+                <w:sz w:val="16"/>
+                <w:szCs w:val="16"/>
+                <w:lang w:val="en-US"/>
+              </w:rPr>
+              <w:t>cmd를</w:t>
+            </w:r>
+            <w:r>
+              <w:rPr>
+                <w:rFonts w:ascii="Malgun Gothic" w:hAnsi="Malgun Gothic" w:eastAsia="Malgun Gothic" w:cs="Malgun Gothic"/>
+                <w:b w:val="0"/>
+                <w:bCs w:val="0"/>
+                <w:i w:val="0"/>
+                <w:iCs w:val="0"/>
+                <w:caps w:val="0"/>
+                <w:smallCaps w:val="0"/>
+                <w:color w:val="000000" w:themeColor="text1" w:themeTint="FF" w:themeShade="FF"/>
+                <w:sz w:val="16"/>
+                <w:szCs w:val="16"/>
+                <w:lang w:eastAsia="ko-KR"/>
+              </w:rPr>
+              <w:t xml:space="preserve"> 선택한다.</w:t>
+            </w:r>
+          </w:p>
+          <w:p>
+            <w:pPr>
+              <w:widowControl w:val="0"/>
+              <w:rPr>
+                <w:rFonts w:ascii="Malgun Gothic" w:hAnsi="Malgun Gothic" w:eastAsia="Malgun Gothic" w:cs="Malgun Gothic"/>
+                <w:b w:val="0"/>
+                <w:bCs w:val="0"/>
+                <w:i w:val="0"/>
+                <w:iCs w:val="0"/>
+                <w:caps w:val="0"/>
+                <w:smallCaps w:val="0"/>
+                <w:color w:val="000000" w:themeColor="text1" w:themeTint="FF" w:themeShade="FF"/>
+                <w:sz w:val="16"/>
+                <w:szCs w:val="16"/>
+              </w:rPr>
+            </w:pPr>
+          </w:p>
+          <w:p>
+            <w:pPr>
+              <w:widowControl w:val="0"/>
+              <w:rPr>
+                <w:rFonts w:ascii="Malgun Gothic" w:hAnsi="Malgun Gothic" w:eastAsia="Malgun Gothic" w:cs="Malgun Gothic"/>
+                <w:b w:val="0"/>
+                <w:bCs w:val="0"/>
+                <w:i w:val="0"/>
+                <w:iCs w:val="0"/>
+                <w:caps w:val="0"/>
+                <w:smallCaps w:val="0"/>
+                <w:color w:val="000000" w:themeColor="text1" w:themeTint="FF" w:themeShade="FF"/>
+                <w:sz w:val="16"/>
+                <w:szCs w:val="16"/>
+              </w:rPr>
+            </w:pPr>
+            <w:r>
+              <w:rPr>
+                <w:rFonts w:ascii="Malgun Gothic" w:hAnsi="Malgun Gothic" w:eastAsia="Malgun Gothic" w:cs="Malgun Gothic"/>
+                <w:b w:val="0"/>
+                <w:bCs w:val="0"/>
+                <w:i w:val="0"/>
+                <w:iCs w:val="0"/>
+                <w:caps w:val="0"/>
+                <w:smallCaps w:val="0"/>
+                <w:color w:val="000000" w:themeColor="text1" w:themeTint="FF" w:themeShade="FF"/>
+                <w:sz w:val="16"/>
+                <w:szCs w:val="16"/>
+                <w:lang w:val="en-US"/>
+              </w:rPr>
+              <w:t>3. 삭제할 경우, 삭제할 대여소 항목의 ‘삭제’ 버튼을 누른다.</w:t>
+            </w:r>
+          </w:p>
+          <w:p>
+            <w:pPr>
+              <w:widowControl w:val="0"/>
+              <w:rPr>
+                <w:rFonts w:ascii="Malgun Gothic" w:hAnsi="Malgun Gothic" w:eastAsia="Malgun Gothic" w:cs="Malgun Gothic"/>
+                <w:b w:val="0"/>
+                <w:bCs w:val="0"/>
+                <w:i w:val="0"/>
+                <w:iCs w:val="0"/>
+                <w:caps w:val="0"/>
+                <w:smallCaps w:val="0"/>
+                <w:color w:val="000000" w:themeColor="text1" w:themeTint="FF" w:themeShade="FF"/>
+                <w:sz w:val="16"/>
+                <w:szCs w:val="16"/>
+              </w:rPr>
+            </w:pPr>
+          </w:p>
+          <w:p>
+            <w:pPr>
+              <w:widowControl w:val="0"/>
+              <w:rPr>
+                <w:rFonts w:ascii="Malgun Gothic" w:hAnsi="Malgun Gothic" w:eastAsia="Malgun Gothic" w:cs="Malgun Gothic"/>
+                <w:b w:val="0"/>
+                <w:bCs w:val="0"/>
+                <w:i w:val="0"/>
+                <w:iCs w:val="0"/>
+                <w:caps w:val="0"/>
+                <w:smallCaps w:val="0"/>
+                <w:color w:val="000000" w:themeColor="text1" w:themeTint="FF" w:themeShade="FF"/>
+                <w:sz w:val="16"/>
+                <w:szCs w:val="16"/>
+              </w:rPr>
+            </w:pPr>
+          </w:p>
+          <w:p>
+            <w:pPr>
+              <w:widowControl w:val="0"/>
+              <w:rPr>
+                <w:rFonts w:ascii="Malgun Gothic" w:hAnsi="Malgun Gothic" w:eastAsia="Malgun Gothic" w:cs="Malgun Gothic"/>
+                <w:b w:val="0"/>
+                <w:bCs w:val="0"/>
+                <w:i w:val="0"/>
+                <w:iCs w:val="0"/>
+                <w:caps w:val="0"/>
+                <w:smallCaps w:val="0"/>
+                <w:color w:val="000000" w:themeColor="text1" w:themeTint="FF" w:themeShade="FF"/>
+                <w:sz w:val="16"/>
+                <w:szCs w:val="16"/>
+              </w:rPr>
+            </w:pPr>
+            <w:r>
+              <w:rPr>
+                <w:rFonts w:ascii="Malgun Gothic" w:hAnsi="Malgun Gothic" w:eastAsia="Malgun Gothic" w:cs="Malgun Gothic"/>
+                <w:b w:val="0"/>
+                <w:bCs w:val="0"/>
+                <w:i w:val="0"/>
+                <w:iCs w:val="0"/>
+                <w:caps w:val="0"/>
+                <w:smallCaps w:val="0"/>
+                <w:color w:val="000000" w:themeColor="text1" w:themeTint="FF" w:themeShade="FF"/>
+                <w:sz w:val="16"/>
+                <w:szCs w:val="16"/>
+                <w:lang w:val="en-US"/>
+              </w:rPr>
+              <w:t>5. ‘</w:t>
+            </w:r>
+            <w:r>
+              <w:rPr>
+                <w:rFonts w:ascii="Malgun Gothic" w:hAnsi="Malgun Gothic" w:eastAsia="Malgun Gothic" w:cs="Malgun Gothic"/>
+                <w:b w:val="0"/>
+                <w:bCs w:val="0"/>
+                <w:i w:val="0"/>
+                <w:iCs w:val="0"/>
+                <w:caps w:val="0"/>
+                <w:smallCaps w:val="0"/>
+                <w:color w:val="000000" w:themeColor="text1" w:themeTint="FF" w:themeShade="FF"/>
+                <w:sz w:val="16"/>
+                <w:szCs w:val="16"/>
+                <w:lang w:eastAsia="ko-KR"/>
+              </w:rPr>
+              <w:t>확인’을 누른다.</w:t>
             </w:r>
           </w:p>
         </w:tc>
         <w:tc>
           <w:tcPr>
             <w:tcW w:w="3006" w:type="dxa"/>
+            <w:tcMar/>
           </w:tcPr>
           <w:p>
             <w:pPr>
-              <w:rPr>
-                <w:rFonts w:asciiTheme="minorHAnsi"/>
-                <w:color w:val="000000" w:themeColor="text1"/>
-                <w:sz w:val="16"/>
-                <w:szCs w:val="16"/>
-              </w:rPr>
-            </w:pPr>
-          </w:p>
-          <w:p>
-            <w:pPr>
-              <w:rPr>
-                <w:rFonts w:asciiTheme="minorHAnsi"/>
-                <w:color w:val="000000" w:themeColor="text1"/>
-                <w:sz w:val="16"/>
-                <w:szCs w:val="16"/>
-              </w:rPr>
-            </w:pPr>
-          </w:p>
-          <w:p>
-            <w:pPr>
-              <w:rPr>
-                <w:rFonts w:asciiTheme="minorHAnsi"/>
-                <w:color w:val="000000" w:themeColor="text1"/>
-                <w:sz w:val="16"/>
-                <w:szCs w:val="16"/>
-              </w:rPr>
-            </w:pPr>
-            <w:r>
-              <w:rPr>
-                <w:rFonts w:asciiTheme="minorHAnsi"/>
-                <w:color w:val="000000" w:themeColor="text1"/>
-                <w:sz w:val="16"/>
-                <w:szCs w:val="16"/>
+              <w:widowControl w:val="0"/>
+              <w:rPr>
+                <w:rFonts w:ascii="Malgun Gothic" w:hAnsi="Malgun Gothic" w:eastAsia="Malgun Gothic" w:cs="Malgun Gothic"/>
+                <w:b w:val="0"/>
+                <w:bCs w:val="0"/>
+                <w:i w:val="0"/>
+                <w:iCs w:val="0"/>
+                <w:caps w:val="0"/>
+                <w:smallCaps w:val="0"/>
+                <w:color w:val="000000" w:themeColor="text1" w:themeTint="FF" w:themeShade="FF"/>
+                <w:sz w:val="16"/>
+                <w:szCs w:val="16"/>
+              </w:rPr>
+            </w:pPr>
+          </w:p>
+          <w:p>
+            <w:pPr>
+              <w:widowControl w:val="0"/>
+              <w:rPr>
+                <w:rFonts w:ascii="Malgun Gothic" w:hAnsi="Malgun Gothic" w:eastAsia="Malgun Gothic" w:cs="Malgun Gothic"/>
+                <w:b w:val="0"/>
+                <w:bCs w:val="0"/>
+                <w:i w:val="0"/>
+                <w:iCs w:val="0"/>
+                <w:caps w:val="0"/>
+                <w:smallCaps w:val="0"/>
+                <w:color w:val="000000" w:themeColor="text1" w:themeTint="FF" w:themeShade="FF"/>
+                <w:sz w:val="16"/>
+                <w:szCs w:val="16"/>
+              </w:rPr>
+            </w:pPr>
+            <w:r>
+              <w:rPr>
+                <w:rFonts w:ascii="Malgun Gothic" w:hAnsi="Malgun Gothic" w:eastAsia="Malgun Gothic" w:cs="Malgun Gothic"/>
+                <w:b w:val="0"/>
+                <w:bCs w:val="0"/>
+                <w:i w:val="0"/>
+                <w:iCs w:val="0"/>
+                <w:caps w:val="0"/>
+                <w:smallCaps w:val="0"/>
+                <w:color w:val="000000" w:themeColor="text1" w:themeTint="FF" w:themeShade="FF"/>
+                <w:sz w:val="16"/>
+                <w:szCs w:val="16"/>
+                <w:lang w:val="en-US"/>
               </w:rPr>
               <w:t>2. 등록된 모든 대여소 리스트를 조회 페이지에 출력한다.</w:t>
             </w:r>
           </w:p>
           <w:p>
             <w:pPr>
-              <w:rPr>
-                <w:rFonts w:asciiTheme="minorHAnsi"/>
-                <w:color w:val="000000" w:themeColor="text1"/>
-                <w:sz w:val="16"/>
-                <w:szCs w:val="16"/>
-              </w:rPr>
-            </w:pPr>
-          </w:p>
-          <w:p>
-            <w:pPr>
-              <w:rPr>
-                <w:rFonts w:asciiTheme="minorHAnsi"/>
-                <w:color w:val="000000" w:themeColor="text1"/>
-                <w:sz w:val="16"/>
-                <w:szCs w:val="16"/>
-              </w:rPr>
-            </w:pPr>
-            <w:r>
-              <w:rPr>
-                <w:rFonts w:asciiTheme="minorHAnsi"/>
-                <w:color w:val="000000" w:themeColor="text1"/>
-                <w:sz w:val="16"/>
-                <w:szCs w:val="16"/>
-              </w:rPr>
-              <w:t>4. 해당하는 대여소 항목의 상세내용이 출력된다.</w:t>
-            </w:r>
-          </w:p>
-          <w:p>
-            <w:pPr>
-              <w:rPr>
-                <w:rFonts w:asciiTheme="minorHAnsi"/>
-                <w:color w:val="000000" w:themeColor="text1"/>
-                <w:sz w:val="16"/>
-                <w:szCs w:val="16"/>
-              </w:rPr>
-            </w:pPr>
-          </w:p>
-          <w:p>
-            <w:pPr>
-              <w:rPr>
-                <w:rFonts w:asciiTheme="minorHAnsi"/>
-                <w:color w:val="000000" w:themeColor="text1"/>
-                <w:sz w:val="16"/>
-                <w:szCs w:val="16"/>
-              </w:rPr>
-            </w:pPr>
-            <w:r>
-              <w:rPr>
-                <w:rFonts w:asciiTheme="minorHAnsi"/>
-                <w:color w:val="000000" w:themeColor="text1"/>
-                <w:sz w:val="16"/>
-                <w:szCs w:val="16"/>
-              </w:rPr>
-              <w:t>6. ‘정말 삭제하시겠습니까?’ 확인 팝업이 나타난다.</w:t>
-            </w:r>
-          </w:p>
-          <w:p>
-            <w:pPr>
-              <w:rPr>
-                <w:rFonts w:asciiTheme="minorHAnsi"/>
-                <w:color w:val="000000" w:themeColor="text1"/>
-                <w:sz w:val="16"/>
-                <w:szCs w:val="16"/>
-              </w:rPr>
-            </w:pPr>
-          </w:p>
-          <w:p>
-            <w:pPr>
-              <w:rPr>
-                <w:rFonts w:asciiTheme="minorHAnsi"/>
-                <w:color w:val="000000" w:themeColor="text1"/>
-                <w:sz w:val="16"/>
-                <w:szCs w:val="16"/>
-              </w:rPr>
-            </w:pPr>
-            <w:r>
-              <w:rPr>
-                <w:rFonts w:asciiTheme="minorHAnsi"/>
-                <w:color w:val="000000" w:themeColor="text1"/>
-                <w:sz w:val="16"/>
-                <w:szCs w:val="16"/>
-              </w:rPr>
-              <w:lastRenderedPageBreak/>
-              <w:t>8. ‘대여소가 정상적으로 삭제되었습니다.’ 메시지가 화면에 출력되고 리스트가 새로고침된다.</w:t>
+              <w:widowControl w:val="0"/>
+              <w:rPr>
+                <w:rFonts w:ascii="Malgun Gothic" w:hAnsi="Malgun Gothic" w:eastAsia="Malgun Gothic" w:cs="Malgun Gothic"/>
+                <w:b w:val="0"/>
+                <w:bCs w:val="0"/>
+                <w:i w:val="0"/>
+                <w:iCs w:val="0"/>
+                <w:caps w:val="0"/>
+                <w:smallCaps w:val="0"/>
+                <w:color w:val="000000" w:themeColor="text1" w:themeTint="FF" w:themeShade="FF"/>
+                <w:sz w:val="16"/>
+                <w:szCs w:val="16"/>
+                <w:lang w:eastAsia="ko-KR"/>
+              </w:rPr>
+            </w:pPr>
+          </w:p>
+          <w:p>
+            <w:pPr>
+              <w:widowControl w:val="0"/>
+              <w:rPr>
+                <w:rFonts w:ascii="Malgun Gothic" w:hAnsi="Malgun Gothic" w:eastAsia="Malgun Gothic" w:cs="Malgun Gothic"/>
+                <w:b w:val="0"/>
+                <w:bCs w:val="0"/>
+                <w:i w:val="0"/>
+                <w:iCs w:val="0"/>
+                <w:caps w:val="0"/>
+                <w:smallCaps w:val="0"/>
+                <w:color w:val="000000" w:themeColor="text1" w:themeTint="FF" w:themeShade="FF"/>
+                <w:sz w:val="16"/>
+                <w:szCs w:val="16"/>
+                <w:lang w:eastAsia="ko-KR"/>
+              </w:rPr>
+            </w:pPr>
+          </w:p>
+          <w:p>
+            <w:pPr>
+              <w:widowControl w:val="0"/>
+              <w:rPr>
+                <w:rFonts w:ascii="Malgun Gothic" w:hAnsi="Malgun Gothic" w:eastAsia="Malgun Gothic" w:cs="Malgun Gothic"/>
+                <w:b w:val="0"/>
+                <w:bCs w:val="0"/>
+                <w:i w:val="0"/>
+                <w:iCs w:val="0"/>
+                <w:caps w:val="0"/>
+                <w:smallCaps w:val="0"/>
+                <w:color w:val="000000" w:themeColor="text1" w:themeTint="FF" w:themeShade="FF"/>
+                <w:sz w:val="16"/>
+                <w:szCs w:val="16"/>
+              </w:rPr>
+            </w:pPr>
+            <w:r>
+              <w:rPr>
+                <w:rFonts w:ascii="Malgun Gothic" w:hAnsi="Malgun Gothic" w:eastAsia="Malgun Gothic" w:cs="Malgun Gothic"/>
+                <w:b w:val="0"/>
+                <w:bCs w:val="0"/>
+                <w:i w:val="0"/>
+                <w:iCs w:val="0"/>
+                <w:caps w:val="0"/>
+                <w:smallCaps w:val="0"/>
+                <w:color w:val="000000" w:themeColor="text1" w:themeTint="FF" w:themeShade="FF"/>
+                <w:sz w:val="16"/>
+                <w:szCs w:val="16"/>
+                <w:lang w:val="en-US"/>
+              </w:rPr>
+              <w:t xml:space="preserve">4. ‘정말 </w:t>
+            </w:r>
+            <w:r>
+              <w:rPr>
+                <w:rFonts w:ascii="Malgun Gothic" w:hAnsi="Malgun Gothic" w:eastAsia="Malgun Gothic" w:cs="Malgun Gothic"/>
+                <w:b w:val="0"/>
+                <w:bCs w:val="0"/>
+                <w:i w:val="0"/>
+                <w:iCs w:val="0"/>
+                <w:caps w:val="0"/>
+                <w:smallCaps w:val="0"/>
+                <w:color w:val="000000" w:themeColor="text1" w:themeTint="FF" w:themeShade="FF"/>
+                <w:sz w:val="16"/>
+                <w:szCs w:val="16"/>
+                <w:lang w:eastAsia="ko-KR"/>
+              </w:rPr>
+              <w:t>삭제하시겠습니까?’ 확인 팝업이 나타난다.</w:t>
+            </w:r>
+          </w:p>
+          <w:p>
+            <w:pPr>
+              <w:widowControl w:val="0"/>
+              <w:rPr>
+                <w:rFonts w:ascii="Malgun Gothic" w:hAnsi="Malgun Gothic" w:eastAsia="Malgun Gothic" w:cs="Malgun Gothic"/>
+                <w:b w:val="0"/>
+                <w:bCs w:val="0"/>
+                <w:i w:val="0"/>
+                <w:iCs w:val="0"/>
+                <w:caps w:val="0"/>
+                <w:smallCaps w:val="0"/>
+                <w:color w:val="000000" w:themeColor="text1" w:themeTint="FF" w:themeShade="FF"/>
+                <w:sz w:val="16"/>
+                <w:szCs w:val="16"/>
+              </w:rPr>
+            </w:pPr>
+          </w:p>
+          <w:p>
+            <w:pPr>
+              <w:widowControl w:val="0"/>
+              <w:rPr>
+                <w:rFonts w:ascii="Malgun Gothic" w:hAnsi="Malgun Gothic" w:eastAsia="Malgun Gothic" w:cs="Malgun Gothic"/>
+                <w:b w:val="0"/>
+                <w:bCs w:val="0"/>
+                <w:i w:val="0"/>
+                <w:iCs w:val="0"/>
+                <w:caps w:val="0"/>
+                <w:smallCaps w:val="0"/>
+                <w:color w:val="000000" w:themeColor="text1" w:themeTint="FF" w:themeShade="FF"/>
+                <w:sz w:val="16"/>
+                <w:szCs w:val="16"/>
+              </w:rPr>
+            </w:pPr>
+            <w:r>
+              <w:rPr>
+                <w:rFonts w:ascii="Malgun Gothic" w:hAnsi="Malgun Gothic" w:eastAsia="Malgun Gothic" w:cs="Malgun Gothic"/>
+                <w:b w:val="0"/>
+                <w:bCs w:val="0"/>
+                <w:i w:val="0"/>
+                <w:iCs w:val="0"/>
+                <w:caps w:val="0"/>
+                <w:smallCaps w:val="0"/>
+                <w:color w:val="000000" w:themeColor="text1" w:themeTint="FF" w:themeShade="FF"/>
+                <w:sz w:val="16"/>
+                <w:szCs w:val="16"/>
+                <w:lang w:val="en-US"/>
+              </w:rPr>
+              <w:t xml:space="preserve">6. ‘대여소가 정상적으로 삭제되었습니다.’ 메시지가 화면에 출력되고 리스트가 </w:t>
+            </w:r>
+            <w:r>
+              <w:rPr>
+                <w:rFonts w:ascii="Malgun Gothic" w:hAnsi="Malgun Gothic" w:eastAsia="Malgun Gothic" w:cs="Malgun Gothic"/>
+                <w:b w:val="0"/>
+                <w:bCs w:val="0"/>
+                <w:i w:val="0"/>
+                <w:iCs w:val="0"/>
+                <w:caps w:val="0"/>
+                <w:smallCaps w:val="0"/>
+                <w:color w:val="000000" w:themeColor="text1" w:themeTint="FF" w:themeShade="FF"/>
+                <w:sz w:val="16"/>
+                <w:szCs w:val="16"/>
+                <w:lang w:eastAsia="ko-KR"/>
+              </w:rPr>
+              <w:t>새로고침된다.</w:t>
             </w:r>
           </w:p>
         </w:tc>
@@ -2591,133 +2783,172 @@
         <w:tc>
           <w:tcPr>
             <w:tcW w:w="3005" w:type="dxa"/>
+            <w:tcMar/>
           </w:tcPr>
           <w:p>
             <w:pPr>
-              <w:rPr>
-                <w:rFonts w:asciiTheme="minorHAnsi"/>
-                <w:color w:val="000000" w:themeColor="text1"/>
-                <w:sz w:val="16"/>
-                <w:szCs w:val="16"/>
-              </w:rPr>
-            </w:pPr>
-            <w:r>
-              <w:rPr>
-                <w:rFonts w:asciiTheme="minorHAnsi"/>
-                <w:color w:val="000000" w:themeColor="text1"/>
-                <w:sz w:val="16"/>
-                <w:szCs w:val="16"/>
-              </w:rPr>
-              <w:lastRenderedPageBreak/>
-              <w:t>자전거 등록</w:t>
+              <w:widowControl w:val="0"/>
+              <w:rPr>
+                <w:rFonts w:ascii="Malgun Gothic" w:hAnsi="Malgun Gothic" w:eastAsia="Malgun Gothic" w:cs="Malgun Gothic"/>
+                <w:b w:val="0"/>
+                <w:bCs w:val="0"/>
+                <w:i w:val="0"/>
+                <w:iCs w:val="0"/>
+                <w:caps w:val="0"/>
+                <w:smallCaps w:val="0"/>
+                <w:color w:val="000000" w:themeColor="text1" w:themeTint="FF" w:themeShade="FF"/>
+                <w:sz w:val="16"/>
+                <w:szCs w:val="16"/>
+                <w:lang w:eastAsia="ko-KR"/>
+              </w:rPr>
+            </w:pPr>
+            <w:r>
+              <w:rPr>
+                <w:rFonts w:ascii="Malgun Gothic" w:hAnsi="Malgun Gothic" w:eastAsia="Malgun Gothic" w:cs="Malgun Gothic"/>
+                <w:b w:val="0"/>
+                <w:bCs w:val="0"/>
+                <w:i w:val="0"/>
+                <w:iCs w:val="0"/>
+                <w:caps w:val="0"/>
+                <w:smallCaps w:val="0"/>
+                <w:color w:val="000000" w:themeColor="text1" w:themeTint="FF" w:themeShade="FF"/>
+                <w:sz w:val="16"/>
+                <w:szCs w:val="16"/>
+                <w:lang w:eastAsia="ko-KR"/>
+              </w:rPr>
+              <w:t>대여소 상세내용 조회</w:t>
             </w:r>
           </w:p>
         </w:tc>
         <w:tc>
           <w:tcPr>
             <w:tcW w:w="3005" w:type="dxa"/>
+            <w:tcMar/>
           </w:tcPr>
           <w:p>
             <w:pPr>
-              <w:rPr>
-                <w:rFonts w:asciiTheme="minorHAnsi"/>
-                <w:color w:val="000000" w:themeColor="text1"/>
-                <w:sz w:val="16"/>
-                <w:szCs w:val="16"/>
-              </w:rPr>
-            </w:pPr>
-            <w:r>
-              <w:rPr>
-                <w:rFonts w:asciiTheme="minorHAnsi"/>
-                <w:color w:val="000000" w:themeColor="text1"/>
-                <w:sz w:val="16"/>
-                <w:szCs w:val="16"/>
-              </w:rPr>
-              <w:t>1. 관리자가 ‘자전거 등록’ cmd를 선택하여 자전거 정보 (자전거 ID, 자전거 제품명, 유형(일반/전기), 소속 대여소, 상태(사용 가능/수리 중))를 입력하고 ‘등록' 버튼을 누른다.</w:t>
-            </w:r>
-          </w:p>
-          <w:p>
-            <w:pPr>
-              <w:rPr>
-                <w:rFonts w:asciiTheme="minorHAnsi"/>
-                <w:color w:val="000000" w:themeColor="text1"/>
-                <w:sz w:val="16"/>
-                <w:szCs w:val="16"/>
-              </w:rPr>
-            </w:pPr>
+              <w:widowControl w:val="0"/>
+              <w:rPr>
+                <w:rFonts w:ascii="Malgun Gothic" w:hAnsi="Malgun Gothic" w:eastAsia="Malgun Gothic" w:cs="Malgun Gothic"/>
+                <w:b w:val="0"/>
+                <w:bCs w:val="0"/>
+                <w:i w:val="0"/>
+                <w:iCs w:val="0"/>
+                <w:caps w:val="0"/>
+                <w:smallCaps w:val="0"/>
+                <w:color w:val="000000" w:themeColor="text1" w:themeTint="FF" w:themeShade="FF"/>
+                <w:sz w:val="16"/>
+                <w:szCs w:val="16"/>
+                <w:lang w:val="en-US"/>
+              </w:rPr>
+            </w:pPr>
+            <w:r>
+              <w:rPr>
+                <w:rFonts w:ascii="Malgun Gothic" w:hAnsi="Malgun Gothic" w:eastAsia="Malgun Gothic" w:cs="Malgun Gothic"/>
+                <w:b w:val="0"/>
+                <w:bCs w:val="0"/>
+                <w:i w:val="0"/>
+                <w:iCs w:val="0"/>
+                <w:caps w:val="0"/>
+                <w:smallCaps w:val="0"/>
+                <w:color w:val="000000" w:themeColor="text1" w:themeTint="FF" w:themeShade="FF"/>
+                <w:sz w:val="16"/>
+                <w:szCs w:val="16"/>
+                <w:lang w:val="en-US"/>
+              </w:rPr>
+              <w:t xml:space="preserve">1. 관리자가 대여소 리스트 조회 화면에서 원하는 대여소 항목을 선택한다. </w:t>
+            </w:r>
           </w:p>
         </w:tc>
         <w:tc>
           <w:tcPr>
             <w:tcW w:w="3006" w:type="dxa"/>
+            <w:tcMar/>
           </w:tcPr>
           <w:p>
             <w:pPr>
-              <w:rPr>
-                <w:rFonts w:asciiTheme="minorHAnsi"/>
-                <w:color w:val="000000" w:themeColor="text1"/>
-                <w:sz w:val="16"/>
-                <w:szCs w:val="16"/>
-              </w:rPr>
-            </w:pPr>
-          </w:p>
-          <w:p>
-            <w:pPr>
-              <w:rPr>
-                <w:rFonts w:asciiTheme="minorHAnsi"/>
-                <w:color w:val="000000" w:themeColor="text1"/>
-                <w:sz w:val="16"/>
-                <w:szCs w:val="16"/>
-              </w:rPr>
-            </w:pPr>
-          </w:p>
-          <w:p>
-            <w:pPr>
-              <w:rPr>
-                <w:rFonts w:asciiTheme="minorHAnsi"/>
-                <w:color w:val="000000" w:themeColor="text1"/>
-                <w:sz w:val="16"/>
-                <w:szCs w:val="16"/>
-              </w:rPr>
-            </w:pPr>
-          </w:p>
-          <w:p>
-            <w:pPr>
-              <w:rPr>
-                <w:rFonts w:asciiTheme="minorHAnsi"/>
-                <w:color w:val="000000" w:themeColor="text1"/>
-                <w:sz w:val="16"/>
-                <w:szCs w:val="16"/>
-              </w:rPr>
-            </w:pPr>
-          </w:p>
-          <w:p>
-            <w:pPr>
-              <w:rPr>
-                <w:rFonts w:asciiTheme="minorHAnsi"/>
-                <w:color w:val="000000" w:themeColor="text1"/>
-                <w:sz w:val="16"/>
-                <w:szCs w:val="16"/>
-              </w:rPr>
-            </w:pPr>
-          </w:p>
-          <w:p>
-            <w:pPr>
-              <w:rPr>
-                <w:rFonts w:asciiTheme="minorHAnsi"/>
-                <w:color w:val="000000" w:themeColor="text1"/>
-                <w:sz w:val="16"/>
-                <w:szCs w:val="16"/>
-              </w:rPr>
-            </w:pPr>
-            <w:r>
-              <w:rPr>
-                <w:rFonts w:asciiTheme="minorHAnsi"/>
-                <w:color w:val="000000" w:themeColor="text1"/>
-                <w:sz w:val="16"/>
-                <w:szCs w:val="16"/>
-              </w:rPr>
-              <w:t>2. ‘자전거가 정상적으로 등록되었습니다.’ 메시지가 화면에 출력된다.</w:t>
+              <w:widowControl w:val="0"/>
+              <w:rPr>
+                <w:rFonts w:ascii="Malgun Gothic" w:hAnsi="Malgun Gothic" w:eastAsia="Malgun Gothic" w:cs="Malgun Gothic"/>
+                <w:b w:val="0"/>
+                <w:bCs w:val="0"/>
+                <w:i w:val="0"/>
+                <w:iCs w:val="0"/>
+                <w:caps w:val="0"/>
+                <w:smallCaps w:val="0"/>
+                <w:color w:val="000000" w:themeColor="text1" w:themeTint="FF" w:themeShade="FF"/>
+                <w:sz w:val="16"/>
+                <w:szCs w:val="16"/>
+                <w:lang w:eastAsia="ko-KR"/>
+              </w:rPr>
+            </w:pPr>
+          </w:p>
+          <w:p>
+            <w:pPr>
+              <w:widowControl w:val="0"/>
+              <w:rPr>
+                <w:rFonts w:ascii="Malgun Gothic" w:hAnsi="Malgun Gothic" w:eastAsia="Malgun Gothic" w:cs="Malgun Gothic"/>
+                <w:b w:val="0"/>
+                <w:bCs w:val="0"/>
+                <w:i w:val="0"/>
+                <w:iCs w:val="0"/>
+                <w:caps w:val="0"/>
+                <w:smallCaps w:val="0"/>
+                <w:color w:val="000000" w:themeColor="text1" w:themeTint="FF" w:themeShade="FF"/>
+                <w:sz w:val="16"/>
+                <w:szCs w:val="16"/>
+                <w:lang w:eastAsia="ko-KR"/>
+              </w:rPr>
+            </w:pPr>
+          </w:p>
+          <w:p>
+            <w:pPr>
+              <w:widowControl w:val="0"/>
+              <w:rPr>
+                <w:rFonts w:ascii="Malgun Gothic" w:hAnsi="Malgun Gothic" w:eastAsia="Malgun Gothic" w:cs="Malgun Gothic"/>
+                <w:b w:val="0"/>
+                <w:bCs w:val="0"/>
+                <w:i w:val="0"/>
+                <w:iCs w:val="0"/>
+                <w:caps w:val="0"/>
+                <w:smallCaps w:val="0"/>
+                <w:color w:val="000000" w:themeColor="text1" w:themeTint="FF" w:themeShade="FF"/>
+                <w:sz w:val="16"/>
+                <w:szCs w:val="16"/>
+                <w:lang w:eastAsia="ko-KR"/>
+              </w:rPr>
+            </w:pPr>
+            <w:r>
+              <w:rPr>
+                <w:rFonts w:ascii="Malgun Gothic" w:hAnsi="Malgun Gothic" w:eastAsia="Malgun Gothic" w:cs="Malgun Gothic"/>
+                <w:b w:val="0"/>
+                <w:bCs w:val="0"/>
+                <w:i w:val="0"/>
+                <w:iCs w:val="0"/>
+                <w:caps w:val="0"/>
+                <w:smallCaps w:val="0"/>
+                <w:color w:val="000000" w:themeColor="text1" w:themeTint="FF" w:themeShade="FF"/>
+                <w:sz w:val="16"/>
+                <w:szCs w:val="16"/>
+                <w:lang w:eastAsia="ko-KR"/>
+              </w:rPr>
+              <w:t xml:space="preserve">2. </w:t>
+            </w:r>
+            <w:r>
+              <w:rPr>
+                <w:rFonts w:ascii="Malgun Gothic" w:hAnsi="Malgun Gothic" w:eastAsia="Malgun Gothic" w:cs="Malgun Gothic"/>
+                <w:b w:val="0"/>
+                <w:bCs w:val="0"/>
+                <w:i w:val="0"/>
+                <w:iCs w:val="0"/>
+                <w:caps w:val="0"/>
+                <w:smallCaps w:val="0"/>
+                <w:color w:val="000000" w:themeColor="text1" w:themeTint="FF" w:themeShade="FF"/>
+                <w:sz w:val="16"/>
+                <w:szCs w:val="16"/>
+                <w:lang w:val="en-US" w:eastAsia="ko-KR"/>
+              </w:rPr>
+              <w:t>해당하는 대여소 항목의 상세내용 화면이 출력된다.</w:t>
             </w:r>
           </w:p>
         </w:tc>
@@ -2729,6 +2960,7 @@
         <w:tc>
           <w:tcPr>
             <w:tcW w:w="3005" w:type="dxa"/>
+            <w:tcMar/>
           </w:tcPr>
           <w:p>
             <w:pPr>
@@ -2746,13 +2978,15 @@
                 <w:sz w:val="16"/>
                 <w:szCs w:val="16"/>
               </w:rPr>
-              <w:t>자전거 리스트 조회</w:t>
+              <w:lastRenderedPageBreak/>
+              <w:t>자전거 등록</w:t>
             </w:r>
           </w:p>
         </w:tc>
         <w:tc>
           <w:tcPr>
             <w:tcW w:w="3005" w:type="dxa"/>
+            <w:tcMar/>
           </w:tcPr>
           <w:p>
             <w:pPr>
@@ -2770,7 +3004,7 @@
                 <w:sz w:val="16"/>
                 <w:szCs w:val="16"/>
               </w:rPr>
-              <w:t>1. ‘자전거 리스트 조회’ cmd를 선택한다.</w:t>
+              <w:t>1. 관리자가 ‘자전거 등록’ cmd를 선택하여 자전거 정보 (자전거 ID, 자전거 제품명, 유형(일반/전기), 소속 대여소, 상태(사용 가능/수리 중))를 입력하고 ‘등록' 버튼을 누른다.</w:t>
             </w:r>
           </w:p>
           <w:p>
@@ -2782,118 +3016,12 @@
                 <w:szCs w:val="16"/>
               </w:rPr>
             </w:pPr>
-          </w:p>
-          <w:p>
-            <w:pPr>
-              <w:rPr>
-                <w:rFonts w:asciiTheme="minorHAnsi"/>
-                <w:color w:val="000000" w:themeColor="text1"/>
-                <w:sz w:val="16"/>
-                <w:szCs w:val="16"/>
-              </w:rPr>
-            </w:pPr>
-          </w:p>
-          <w:p>
-            <w:pPr>
-              <w:rPr>
-                <w:rFonts w:asciiTheme="minorHAnsi"/>
-                <w:color w:val="000000" w:themeColor="text1"/>
-                <w:sz w:val="16"/>
-                <w:szCs w:val="16"/>
-              </w:rPr>
-            </w:pPr>
-            <w:r>
-              <w:rPr>
-                <w:rFonts w:asciiTheme="minorHAnsi"/>
-                <w:color w:val="000000" w:themeColor="text1"/>
-                <w:sz w:val="16"/>
-                <w:szCs w:val="16"/>
-              </w:rPr>
-              <w:t>3. 원하는 자전거 항목을 선택한다.</w:t>
-            </w:r>
-          </w:p>
-          <w:p>
-            <w:pPr>
-              <w:rPr>
-                <w:rFonts w:asciiTheme="minorHAnsi"/>
-                <w:color w:val="000000" w:themeColor="text1"/>
-                <w:sz w:val="16"/>
-                <w:szCs w:val="16"/>
-              </w:rPr>
-            </w:pPr>
-          </w:p>
-          <w:p>
-            <w:pPr>
-              <w:rPr>
-                <w:rFonts w:asciiTheme="minorHAnsi"/>
-                <w:color w:val="000000" w:themeColor="text1"/>
-                <w:sz w:val="16"/>
-                <w:szCs w:val="16"/>
-              </w:rPr>
-            </w:pPr>
-          </w:p>
-          <w:p>
-            <w:pPr>
-              <w:rPr>
-                <w:rFonts w:asciiTheme="minorHAnsi"/>
-                <w:color w:val="000000" w:themeColor="text1"/>
-                <w:sz w:val="16"/>
-                <w:szCs w:val="16"/>
-              </w:rPr>
-            </w:pPr>
-            <w:r>
-              <w:rPr>
-                <w:rFonts w:asciiTheme="minorHAnsi"/>
-                <w:color w:val="000000" w:themeColor="text1"/>
-                <w:sz w:val="16"/>
-                <w:szCs w:val="16"/>
-              </w:rPr>
-              <w:t>5. 삭제할 경우, 삭제할 자전거 항목의 ‘삭제’ 버튼을 누른다.</w:t>
-            </w:r>
-          </w:p>
-          <w:p>
-            <w:pPr>
-              <w:rPr>
-                <w:rFonts w:asciiTheme="minorHAnsi"/>
-                <w:color w:val="000000" w:themeColor="text1"/>
-                <w:sz w:val="16"/>
-                <w:szCs w:val="16"/>
-              </w:rPr>
-            </w:pPr>
-          </w:p>
-          <w:p>
-            <w:pPr>
-              <w:rPr>
-                <w:rFonts w:asciiTheme="minorHAnsi"/>
-                <w:color w:val="000000" w:themeColor="text1"/>
-                <w:sz w:val="16"/>
-                <w:szCs w:val="16"/>
-              </w:rPr>
-            </w:pPr>
-          </w:p>
-          <w:p>
-            <w:pPr>
-              <w:rPr>
-                <w:rFonts w:asciiTheme="minorHAnsi"/>
-                <w:color w:val="000000" w:themeColor="text1"/>
-                <w:sz w:val="16"/>
-                <w:szCs w:val="16"/>
-              </w:rPr>
-            </w:pPr>
-            <w:r>
-              <w:rPr>
-                <w:rFonts w:asciiTheme="minorHAnsi"/>
-                <w:color w:val="000000" w:themeColor="text1"/>
-                <w:sz w:val="16"/>
-                <w:szCs w:val="16"/>
-              </w:rPr>
-              <w:t>7. ‘확인'을 누른다.</w:t>
-            </w:r>
           </w:p>
         </w:tc>
         <w:tc>
           <w:tcPr>
             <w:tcW w:w="3006" w:type="dxa"/>
+            <w:tcMar/>
           </w:tcPr>
           <w:p>
             <w:pPr>
@@ -2924,15 +3052,16 @@
                 <w:szCs w:val="16"/>
               </w:rPr>
             </w:pPr>
-            <w:r>
+          </w:p>
+          <w:p>
+            <w:pPr>
               <w:rPr>
                 <w:rFonts w:asciiTheme="minorHAnsi"/>
                 <w:color w:val="000000" w:themeColor="text1"/>
                 <w:sz w:val="16"/>
                 <w:szCs w:val="16"/>
               </w:rPr>
-              <w:t>2. 등록된 모든 자전거 리스트를 조회 페이지에 출력한다.</w:t>
-            </w:r>
+            </w:pPr>
           </w:p>
           <w:p>
             <w:pPr>
@@ -2960,75 +3089,7 @@
                 <w:sz w:val="16"/>
                 <w:szCs w:val="16"/>
               </w:rPr>
-              <w:t>4. 해당하는 자전거 항목의 상세내용이 출력된다.</w:t>
-            </w:r>
-          </w:p>
-          <w:p>
-            <w:pPr>
-              <w:rPr>
-                <w:rFonts w:asciiTheme="minorHAnsi"/>
-                <w:color w:val="000000" w:themeColor="text1"/>
-                <w:sz w:val="16"/>
-                <w:szCs w:val="16"/>
-              </w:rPr>
-            </w:pPr>
-          </w:p>
-          <w:p>
-            <w:pPr>
-              <w:rPr>
-                <w:rFonts w:asciiTheme="minorHAnsi"/>
-                <w:color w:val="000000" w:themeColor="text1"/>
-                <w:sz w:val="16"/>
-                <w:szCs w:val="16"/>
-              </w:rPr>
-            </w:pPr>
-          </w:p>
-          <w:p>
-            <w:pPr>
-              <w:rPr>
-                <w:rFonts w:asciiTheme="minorHAnsi"/>
-                <w:color w:val="000000" w:themeColor="text1"/>
-                <w:sz w:val="16"/>
-                <w:szCs w:val="16"/>
-              </w:rPr>
-            </w:pPr>
-            <w:r>
-              <w:rPr>
-                <w:rFonts w:asciiTheme="minorHAnsi"/>
-                <w:color w:val="000000" w:themeColor="text1"/>
-                <w:sz w:val="16"/>
-                <w:szCs w:val="16"/>
-              </w:rPr>
-              <w:t>6. ‘정말 삭제하시겠습니까?’ 확인 팝업이 나타난다.</w:t>
-            </w:r>
-          </w:p>
-          <w:p>
-            <w:pPr>
-              <w:rPr>
-                <w:rFonts w:asciiTheme="minorHAnsi"/>
-                <w:color w:val="000000" w:themeColor="text1"/>
-                <w:sz w:val="16"/>
-                <w:szCs w:val="16"/>
-              </w:rPr>
-            </w:pPr>
-          </w:p>
-          <w:p>
-            <w:pPr>
-              <w:rPr>
-                <w:rFonts w:asciiTheme="minorHAnsi"/>
-                <w:color w:val="000000" w:themeColor="text1"/>
-                <w:sz w:val="16"/>
-                <w:szCs w:val="16"/>
-              </w:rPr>
-            </w:pPr>
-            <w:r>
-              <w:rPr>
-                <w:rFonts w:asciiTheme="minorHAnsi"/>
-                <w:color w:val="000000" w:themeColor="text1"/>
-                <w:sz w:val="16"/>
-                <w:szCs w:val="16"/>
-              </w:rPr>
-              <w:t>8. ‘자전거가 정상적으로 삭제되었습니다.’ 메시지가 화면에 출력되고 리스트가 새로고침된다.</w:t>
+              <w:t>2. ‘자전거가 정상적으로 등록되었습니다.’ 메시지가 화면에 출력된다.</w:t>
             </w:r>
           </w:p>
         </w:tc>
@@ -3040,43 +3101,645 @@
         <w:tc>
           <w:tcPr>
             <w:tcW w:w="3005" w:type="dxa"/>
+            <w:tcMar/>
           </w:tcPr>
           <w:p>
             <w:pPr>
-              <w:rPr>
-                <w:rFonts w:asciiTheme="minorHAnsi"/>
-                <w:sz w:val="16"/>
-                <w:szCs w:val="16"/>
-              </w:rPr>
-            </w:pPr>
+              <w:widowControl w:val="0"/>
+              <w:rPr>
+                <w:rFonts w:ascii="Malgun Gothic" w:hAnsi="Malgun Gothic" w:eastAsia="Malgun Gothic" w:cs="Malgun Gothic"/>
+                <w:b w:val="0"/>
+                <w:bCs w:val="0"/>
+                <w:i w:val="0"/>
+                <w:iCs w:val="0"/>
+                <w:caps w:val="0"/>
+                <w:smallCaps w:val="0"/>
+                <w:color w:val="000000" w:themeColor="text1" w:themeTint="FF" w:themeShade="FF"/>
+                <w:sz w:val="16"/>
+                <w:szCs w:val="16"/>
+              </w:rPr>
+            </w:pPr>
+            <w:r>
+              <w:rPr>
+                <w:rFonts w:ascii="Malgun Gothic" w:hAnsi="Malgun Gothic" w:eastAsia="Malgun Gothic" w:cs="Malgun Gothic"/>
+                <w:b w:val="0"/>
+                <w:bCs w:val="0"/>
+                <w:i w:val="0"/>
+                <w:iCs w:val="0"/>
+                <w:caps w:val="0"/>
+                <w:smallCaps w:val="0"/>
+                <w:color w:val="000000" w:themeColor="text1" w:themeTint="FF" w:themeShade="FF"/>
+                <w:sz w:val="16"/>
+                <w:szCs w:val="16"/>
+                <w:lang w:eastAsia="ko-KR"/>
+              </w:rPr>
+              <w:t>자전거 리스트 조회</w:t>
+            </w:r>
           </w:p>
         </w:tc>
         <w:tc>
           <w:tcPr>
             <w:tcW w:w="3005" w:type="dxa"/>
+            <w:tcMar/>
           </w:tcPr>
           <w:p>
             <w:pPr>
-              <w:rPr>
-                <w:rFonts w:asciiTheme="minorHAnsi"/>
-                <w:sz w:val="16"/>
-                <w:szCs w:val="16"/>
-              </w:rPr>
-            </w:pPr>
+              <w:widowControl w:val="0"/>
+              <w:rPr>
+                <w:rFonts w:ascii="Malgun Gothic" w:hAnsi="Malgun Gothic" w:eastAsia="Malgun Gothic" w:cs="Malgun Gothic"/>
+                <w:b w:val="0"/>
+                <w:bCs w:val="0"/>
+                <w:i w:val="0"/>
+                <w:iCs w:val="0"/>
+                <w:caps w:val="0"/>
+                <w:smallCaps w:val="0"/>
+                <w:color w:val="000000" w:themeColor="text1" w:themeTint="FF" w:themeShade="FF"/>
+                <w:sz w:val="16"/>
+                <w:szCs w:val="16"/>
+              </w:rPr>
+            </w:pPr>
+            <w:r>
+              <w:rPr>
+                <w:rFonts w:ascii="Malgun Gothic" w:hAnsi="Malgun Gothic" w:eastAsia="Malgun Gothic" w:cs="Malgun Gothic"/>
+                <w:b w:val="0"/>
+                <w:bCs w:val="0"/>
+                <w:i w:val="0"/>
+                <w:iCs w:val="0"/>
+                <w:caps w:val="0"/>
+                <w:smallCaps w:val="0"/>
+                <w:color w:val="000000" w:themeColor="text1" w:themeTint="FF" w:themeShade="FF"/>
+                <w:sz w:val="16"/>
+                <w:szCs w:val="16"/>
+                <w:lang w:val="en-US"/>
+              </w:rPr>
+              <w:t>1. ‘자전거 리스트 조회’ cmd를</w:t>
+            </w:r>
+            <w:r>
+              <w:rPr>
+                <w:rFonts w:ascii="Malgun Gothic" w:hAnsi="Malgun Gothic" w:eastAsia="Malgun Gothic" w:cs="Malgun Gothic"/>
+                <w:b w:val="0"/>
+                <w:bCs w:val="0"/>
+                <w:i w:val="0"/>
+                <w:iCs w:val="0"/>
+                <w:caps w:val="0"/>
+                <w:smallCaps w:val="0"/>
+                <w:color w:val="000000" w:themeColor="text1" w:themeTint="FF" w:themeShade="FF"/>
+                <w:sz w:val="16"/>
+                <w:szCs w:val="16"/>
+                <w:lang w:eastAsia="ko-KR"/>
+              </w:rPr>
+              <w:t xml:space="preserve"> 선택한다.</w:t>
+            </w:r>
+          </w:p>
+          <w:p>
+            <w:pPr>
+              <w:widowControl w:val="0"/>
+              <w:rPr>
+                <w:rFonts w:ascii="Malgun Gothic" w:hAnsi="Malgun Gothic" w:eastAsia="Malgun Gothic" w:cs="Malgun Gothic"/>
+                <w:b w:val="0"/>
+                <w:bCs w:val="0"/>
+                <w:i w:val="0"/>
+                <w:iCs w:val="0"/>
+                <w:caps w:val="0"/>
+                <w:smallCaps w:val="0"/>
+                <w:color w:val="000000" w:themeColor="text1" w:themeTint="FF" w:themeShade="FF"/>
+                <w:sz w:val="16"/>
+                <w:szCs w:val="16"/>
+              </w:rPr>
+            </w:pPr>
+          </w:p>
+          <w:p>
+            <w:pPr>
+              <w:widowControl w:val="0"/>
+              <w:rPr>
+                <w:rFonts w:ascii="Malgun Gothic" w:hAnsi="Malgun Gothic" w:eastAsia="Malgun Gothic" w:cs="Malgun Gothic"/>
+                <w:b w:val="0"/>
+                <w:bCs w:val="0"/>
+                <w:i w:val="0"/>
+                <w:iCs w:val="0"/>
+                <w:caps w:val="0"/>
+                <w:smallCaps w:val="0"/>
+                <w:color w:val="000000" w:themeColor="text1" w:themeTint="FF" w:themeShade="FF"/>
+                <w:sz w:val="16"/>
+                <w:szCs w:val="16"/>
+              </w:rPr>
+            </w:pPr>
+            <w:r>
+              <w:rPr>
+                <w:rFonts w:ascii="Malgun Gothic" w:hAnsi="Malgun Gothic" w:eastAsia="Malgun Gothic" w:cs="Malgun Gothic"/>
+                <w:b w:val="0"/>
+                <w:bCs w:val="0"/>
+                <w:i w:val="0"/>
+                <w:iCs w:val="0"/>
+                <w:caps w:val="0"/>
+                <w:smallCaps w:val="0"/>
+                <w:color w:val="000000" w:themeColor="text1" w:themeTint="FF" w:themeShade="FF"/>
+                <w:sz w:val="16"/>
+                <w:szCs w:val="16"/>
+                <w:lang w:val="en-US"/>
+              </w:rPr>
+              <w:t xml:space="preserve">3. </w:t>
+            </w:r>
+            <w:r>
+              <w:rPr>
+                <w:rFonts w:ascii="Malgun Gothic" w:hAnsi="Malgun Gothic" w:eastAsia="Malgun Gothic" w:cs="Malgun Gothic"/>
+                <w:b w:val="0"/>
+                <w:bCs w:val="0"/>
+                <w:i w:val="0"/>
+                <w:iCs w:val="0"/>
+                <w:caps w:val="0"/>
+                <w:smallCaps w:val="0"/>
+                <w:color w:val="000000" w:themeColor="text1" w:themeTint="FF" w:themeShade="FF"/>
+                <w:sz w:val="16"/>
+                <w:szCs w:val="16"/>
+                <w:lang w:eastAsia="ko-KR"/>
+              </w:rPr>
+              <w:t>삭제할 경우, 삭제할 자전거 항목의 ‘삭제’ 버튼을 누른다.</w:t>
+            </w:r>
+          </w:p>
+          <w:p>
+            <w:pPr>
+              <w:widowControl w:val="0"/>
+              <w:rPr>
+                <w:rFonts w:ascii="Malgun Gothic" w:hAnsi="Malgun Gothic" w:eastAsia="Malgun Gothic" w:cs="Malgun Gothic"/>
+                <w:b w:val="0"/>
+                <w:bCs w:val="0"/>
+                <w:i w:val="0"/>
+                <w:iCs w:val="0"/>
+                <w:caps w:val="0"/>
+                <w:smallCaps w:val="0"/>
+                <w:color w:val="000000" w:themeColor="text1" w:themeTint="FF" w:themeShade="FF"/>
+                <w:sz w:val="16"/>
+                <w:szCs w:val="16"/>
+              </w:rPr>
+            </w:pPr>
+          </w:p>
+          <w:p>
+            <w:pPr>
+              <w:widowControl w:val="0"/>
+              <w:rPr>
+                <w:rFonts w:ascii="Malgun Gothic" w:hAnsi="Malgun Gothic" w:eastAsia="Malgun Gothic" w:cs="Malgun Gothic"/>
+                <w:b w:val="0"/>
+                <w:bCs w:val="0"/>
+                <w:i w:val="0"/>
+                <w:iCs w:val="0"/>
+                <w:caps w:val="0"/>
+                <w:smallCaps w:val="0"/>
+                <w:color w:val="000000" w:themeColor="text1" w:themeTint="FF" w:themeShade="FF"/>
+                <w:sz w:val="16"/>
+                <w:szCs w:val="16"/>
+              </w:rPr>
+            </w:pPr>
+          </w:p>
+          <w:p>
+            <w:pPr>
+              <w:widowControl w:val="0"/>
+              <w:rPr>
+                <w:rFonts w:ascii="Malgun Gothic" w:hAnsi="Malgun Gothic" w:eastAsia="Malgun Gothic" w:cs="Malgun Gothic"/>
+                <w:b w:val="0"/>
+                <w:bCs w:val="0"/>
+                <w:i w:val="0"/>
+                <w:iCs w:val="0"/>
+                <w:caps w:val="0"/>
+                <w:smallCaps w:val="0"/>
+                <w:color w:val="000000" w:themeColor="text1" w:themeTint="FF" w:themeShade="FF"/>
+                <w:sz w:val="16"/>
+                <w:szCs w:val="16"/>
+              </w:rPr>
+            </w:pPr>
+            <w:r>
+              <w:rPr>
+                <w:rFonts w:ascii="Malgun Gothic" w:hAnsi="Malgun Gothic" w:eastAsia="Malgun Gothic" w:cs="Malgun Gothic"/>
+                <w:b w:val="0"/>
+                <w:bCs w:val="0"/>
+                <w:i w:val="0"/>
+                <w:iCs w:val="0"/>
+                <w:caps w:val="0"/>
+                <w:smallCaps w:val="0"/>
+                <w:color w:val="000000" w:themeColor="text1" w:themeTint="FF" w:themeShade="FF"/>
+                <w:sz w:val="16"/>
+                <w:szCs w:val="16"/>
+                <w:lang w:val="en-US"/>
+              </w:rPr>
+              <w:t>5. ‘</w:t>
+            </w:r>
+            <w:r>
+              <w:rPr>
+                <w:rFonts w:ascii="Malgun Gothic" w:hAnsi="Malgun Gothic" w:eastAsia="Malgun Gothic" w:cs="Malgun Gothic"/>
+                <w:b w:val="0"/>
+                <w:bCs w:val="0"/>
+                <w:i w:val="0"/>
+                <w:iCs w:val="0"/>
+                <w:caps w:val="0"/>
+                <w:smallCaps w:val="0"/>
+                <w:color w:val="000000" w:themeColor="text1" w:themeTint="FF" w:themeShade="FF"/>
+                <w:sz w:val="16"/>
+                <w:szCs w:val="16"/>
+                <w:lang w:eastAsia="ko-KR"/>
+              </w:rPr>
+              <w:t>확인'을 누른다.</w:t>
+            </w:r>
           </w:p>
         </w:tc>
         <w:tc>
           <w:tcPr>
             <w:tcW w:w="3006" w:type="dxa"/>
+            <w:tcMar/>
           </w:tcPr>
           <w:p>
             <w:pPr>
-              <w:rPr>
-                <w:rFonts w:asciiTheme="minorHAnsi"/>
-                <w:sz w:val="16"/>
-                <w:szCs w:val="16"/>
-              </w:rPr>
-            </w:pPr>
+              <w:widowControl w:val="0"/>
+              <w:rPr>
+                <w:rFonts w:ascii="Malgun Gothic" w:hAnsi="Malgun Gothic" w:eastAsia="Malgun Gothic" w:cs="Malgun Gothic"/>
+                <w:b w:val="0"/>
+                <w:bCs w:val="0"/>
+                <w:i w:val="0"/>
+                <w:iCs w:val="0"/>
+                <w:caps w:val="0"/>
+                <w:smallCaps w:val="0"/>
+                <w:color w:val="000000" w:themeColor="text1" w:themeTint="FF" w:themeShade="FF"/>
+                <w:sz w:val="16"/>
+                <w:szCs w:val="16"/>
+              </w:rPr>
+            </w:pPr>
+          </w:p>
+          <w:p>
+            <w:pPr>
+              <w:widowControl w:val="0"/>
+              <w:rPr>
+                <w:rFonts w:ascii="Malgun Gothic" w:hAnsi="Malgun Gothic" w:eastAsia="Malgun Gothic" w:cs="Malgun Gothic"/>
+                <w:b w:val="0"/>
+                <w:bCs w:val="0"/>
+                <w:i w:val="0"/>
+                <w:iCs w:val="0"/>
+                <w:caps w:val="0"/>
+                <w:smallCaps w:val="0"/>
+                <w:color w:val="000000" w:themeColor="text1" w:themeTint="FF" w:themeShade="FF"/>
+                <w:sz w:val="16"/>
+                <w:szCs w:val="16"/>
+              </w:rPr>
+            </w:pPr>
+            <w:r>
+              <w:rPr>
+                <w:rFonts w:ascii="Malgun Gothic" w:hAnsi="Malgun Gothic" w:eastAsia="Malgun Gothic" w:cs="Malgun Gothic"/>
+                <w:b w:val="0"/>
+                <w:bCs w:val="0"/>
+                <w:i w:val="0"/>
+                <w:iCs w:val="0"/>
+                <w:caps w:val="0"/>
+                <w:smallCaps w:val="0"/>
+                <w:color w:val="000000" w:themeColor="text1" w:themeTint="FF" w:themeShade="FF"/>
+                <w:sz w:val="16"/>
+                <w:szCs w:val="16"/>
+                <w:lang w:val="en-US"/>
+              </w:rPr>
+              <w:t>2. 등록된 모든 자전거 리스트를 조회 페이지에 출력한다.</w:t>
+            </w:r>
+          </w:p>
+          <w:p>
+            <w:pPr>
+              <w:widowControl w:val="0"/>
+              <w:rPr>
+                <w:rFonts w:ascii="Malgun Gothic" w:hAnsi="Malgun Gothic" w:eastAsia="Malgun Gothic" w:cs="Malgun Gothic"/>
+                <w:b w:val="0"/>
+                <w:bCs w:val="0"/>
+                <w:i w:val="0"/>
+                <w:iCs w:val="0"/>
+                <w:caps w:val="0"/>
+                <w:smallCaps w:val="0"/>
+                <w:color w:val="000000" w:themeColor="text1" w:themeTint="FF" w:themeShade="FF"/>
+                <w:sz w:val="16"/>
+                <w:szCs w:val="16"/>
+              </w:rPr>
+            </w:pPr>
+          </w:p>
+          <w:p>
+            <w:pPr>
+              <w:widowControl w:val="0"/>
+              <w:rPr>
+                <w:rFonts w:ascii="Malgun Gothic" w:hAnsi="Malgun Gothic" w:eastAsia="Malgun Gothic" w:cs="Malgun Gothic"/>
+                <w:b w:val="0"/>
+                <w:bCs w:val="0"/>
+                <w:i w:val="0"/>
+                <w:iCs w:val="0"/>
+                <w:caps w:val="0"/>
+                <w:smallCaps w:val="0"/>
+                <w:color w:val="000000" w:themeColor="text1" w:themeTint="FF" w:themeShade="FF"/>
+                <w:sz w:val="16"/>
+                <w:szCs w:val="16"/>
+                <w:lang w:eastAsia="ko-KR"/>
+              </w:rPr>
+            </w:pPr>
+          </w:p>
+          <w:p>
+            <w:pPr>
+              <w:widowControl w:val="0"/>
+              <w:rPr>
+                <w:rFonts w:ascii="Malgun Gothic" w:hAnsi="Malgun Gothic" w:eastAsia="Malgun Gothic" w:cs="Malgun Gothic"/>
+                <w:b w:val="0"/>
+                <w:bCs w:val="0"/>
+                <w:i w:val="0"/>
+                <w:iCs w:val="0"/>
+                <w:caps w:val="0"/>
+                <w:smallCaps w:val="0"/>
+                <w:color w:val="000000" w:themeColor="text1" w:themeTint="FF" w:themeShade="FF"/>
+                <w:sz w:val="16"/>
+                <w:szCs w:val="16"/>
+              </w:rPr>
+            </w:pPr>
+            <w:r>
+              <w:rPr>
+                <w:rFonts w:ascii="Malgun Gothic" w:hAnsi="Malgun Gothic" w:eastAsia="Malgun Gothic" w:cs="Malgun Gothic"/>
+                <w:b w:val="0"/>
+                <w:bCs w:val="0"/>
+                <w:i w:val="0"/>
+                <w:iCs w:val="0"/>
+                <w:caps w:val="0"/>
+                <w:smallCaps w:val="0"/>
+                <w:color w:val="000000" w:themeColor="text1" w:themeTint="FF" w:themeShade="FF"/>
+                <w:sz w:val="16"/>
+                <w:szCs w:val="16"/>
+                <w:lang w:val="en-US"/>
+              </w:rPr>
+              <w:t xml:space="preserve">4. ‘정말 </w:t>
+            </w:r>
+            <w:r>
+              <w:rPr>
+                <w:rFonts w:ascii="Malgun Gothic" w:hAnsi="Malgun Gothic" w:eastAsia="Malgun Gothic" w:cs="Malgun Gothic"/>
+                <w:b w:val="0"/>
+                <w:bCs w:val="0"/>
+                <w:i w:val="0"/>
+                <w:iCs w:val="0"/>
+                <w:caps w:val="0"/>
+                <w:smallCaps w:val="0"/>
+                <w:color w:val="000000" w:themeColor="text1" w:themeTint="FF" w:themeShade="FF"/>
+                <w:sz w:val="16"/>
+                <w:szCs w:val="16"/>
+                <w:lang w:eastAsia="ko-KR"/>
+              </w:rPr>
+              <w:t>삭제하시겠습니까?’ 확인 팝업이 나타난다.</w:t>
+            </w:r>
+          </w:p>
+          <w:p>
+            <w:pPr>
+              <w:widowControl w:val="0"/>
+              <w:rPr>
+                <w:rFonts w:ascii="Malgun Gothic" w:hAnsi="Malgun Gothic" w:eastAsia="Malgun Gothic" w:cs="Malgun Gothic"/>
+                <w:b w:val="0"/>
+                <w:bCs w:val="0"/>
+                <w:i w:val="0"/>
+                <w:iCs w:val="0"/>
+                <w:caps w:val="0"/>
+                <w:smallCaps w:val="0"/>
+                <w:color w:val="000000" w:themeColor="text1" w:themeTint="FF" w:themeShade="FF"/>
+                <w:sz w:val="16"/>
+                <w:szCs w:val="16"/>
+              </w:rPr>
+            </w:pPr>
+          </w:p>
+          <w:p>
+            <w:pPr>
+              <w:widowControl w:val="0"/>
+              <w:rPr>
+                <w:rFonts w:ascii="Malgun Gothic" w:hAnsi="Malgun Gothic" w:eastAsia="Malgun Gothic" w:cs="Malgun Gothic"/>
+                <w:b w:val="0"/>
+                <w:bCs w:val="0"/>
+                <w:i w:val="0"/>
+                <w:iCs w:val="0"/>
+                <w:caps w:val="0"/>
+                <w:smallCaps w:val="0"/>
+                <w:color w:val="000000" w:themeColor="text1" w:themeTint="FF" w:themeShade="FF"/>
+                <w:sz w:val="16"/>
+                <w:szCs w:val="16"/>
+              </w:rPr>
+            </w:pPr>
+            <w:r>
+              <w:rPr>
+                <w:rFonts w:ascii="Malgun Gothic" w:hAnsi="Malgun Gothic" w:eastAsia="Malgun Gothic" w:cs="Malgun Gothic"/>
+                <w:b w:val="0"/>
+                <w:bCs w:val="0"/>
+                <w:i w:val="0"/>
+                <w:iCs w:val="0"/>
+                <w:caps w:val="0"/>
+                <w:smallCaps w:val="0"/>
+                <w:color w:val="000000" w:themeColor="text1" w:themeTint="FF" w:themeShade="FF"/>
+                <w:sz w:val="16"/>
+                <w:szCs w:val="16"/>
+                <w:lang w:val="en-US"/>
+              </w:rPr>
+              <w:t xml:space="preserve">6. ‘자전거가 정상적으로 삭제되었습니다.’ 메시지가 화면에 출력되고 리스트가 </w:t>
+            </w:r>
+            <w:r>
+              <w:rPr>
+                <w:rFonts w:ascii="Malgun Gothic" w:hAnsi="Malgun Gothic" w:eastAsia="Malgun Gothic" w:cs="Malgun Gothic"/>
+                <w:b w:val="0"/>
+                <w:bCs w:val="0"/>
+                <w:i w:val="0"/>
+                <w:iCs w:val="0"/>
+                <w:caps w:val="0"/>
+                <w:smallCaps w:val="0"/>
+                <w:color w:val="000000" w:themeColor="text1" w:themeTint="FF" w:themeShade="FF"/>
+                <w:sz w:val="16"/>
+                <w:szCs w:val="16"/>
+                <w:lang w:eastAsia="ko-KR"/>
+              </w:rPr>
+              <w:t>새로고침된다.</w:t>
+            </w:r>
+          </w:p>
+        </w:tc>
+      </w:tr>
+      <w:tr>
+        <w:trPr>
+          <w:trHeight w:val="300"/>
+        </w:trPr>
+        <w:tc>
+          <w:tcPr>
+            <w:tcW w:w="3005" w:type="dxa"/>
+            <w:tcMar/>
+          </w:tcPr>
+          <w:p>
+            <w:pPr>
+              <w:widowControl w:val="0"/>
+              <w:rPr>
+                <w:rFonts w:ascii="Malgun Gothic" w:hAnsi="Malgun Gothic" w:eastAsia="Malgun Gothic" w:cs="Malgun Gothic"/>
+                <w:b w:val="0"/>
+                <w:bCs w:val="0"/>
+                <w:i w:val="0"/>
+                <w:iCs w:val="0"/>
+                <w:caps w:val="0"/>
+                <w:smallCaps w:val="0"/>
+                <w:color w:val="000000" w:themeColor="text1" w:themeTint="FF" w:themeShade="FF"/>
+                <w:sz w:val="16"/>
+                <w:szCs w:val="16"/>
+                <w:lang w:eastAsia="ko-KR"/>
+              </w:rPr>
+            </w:pPr>
+            <w:r>
+              <w:rPr>
+                <w:rFonts w:ascii="Malgun Gothic" w:hAnsi="Malgun Gothic" w:eastAsia="Malgun Gothic" w:cs="Malgun Gothic"/>
+                <w:b w:val="0"/>
+                <w:bCs w:val="0"/>
+                <w:i w:val="0"/>
+                <w:iCs w:val="0"/>
+                <w:caps w:val="0"/>
+                <w:smallCaps w:val="0"/>
+                <w:color w:val="000000" w:themeColor="text1" w:themeTint="FF" w:themeShade="FF"/>
+                <w:sz w:val="16"/>
+                <w:szCs w:val="16"/>
+                <w:lang w:eastAsia="ko-KR"/>
+              </w:rPr>
+              <w:t>자전거 상세내용 조회</w:t>
+            </w:r>
+          </w:p>
+        </w:tc>
+        <w:tc>
+          <w:tcPr>
+            <w:tcW w:w="3005" w:type="dxa"/>
+            <w:tcMar/>
+          </w:tcPr>
+          <w:p>
+            <w:pPr>
+              <w:widowControl w:val="0"/>
+              <w:rPr>
+                <w:rFonts w:ascii="Malgun Gothic" w:hAnsi="Malgun Gothic" w:eastAsia="Malgun Gothic" w:cs="Malgun Gothic"/>
+                <w:b w:val="0"/>
+                <w:bCs w:val="0"/>
+                <w:i w:val="0"/>
+                <w:iCs w:val="0"/>
+                <w:caps w:val="0"/>
+                <w:smallCaps w:val="0"/>
+                <w:color w:val="000000" w:themeColor="text1" w:themeTint="FF" w:themeShade="FF"/>
+                <w:sz w:val="16"/>
+                <w:szCs w:val="16"/>
+                <w:lang w:val="en-US"/>
+              </w:rPr>
+            </w:pPr>
+            <w:r>
+              <w:rPr>
+                <w:rFonts w:ascii="Malgun Gothic" w:hAnsi="Malgun Gothic" w:eastAsia="Malgun Gothic" w:cs="Malgun Gothic"/>
+                <w:b w:val="0"/>
+                <w:bCs w:val="0"/>
+                <w:i w:val="0"/>
+                <w:iCs w:val="0"/>
+                <w:caps w:val="0"/>
+                <w:smallCaps w:val="0"/>
+                <w:color w:val="000000" w:themeColor="text1" w:themeTint="FF" w:themeShade="FF"/>
+                <w:sz w:val="16"/>
+                <w:szCs w:val="16"/>
+                <w:lang w:val="en-US"/>
+              </w:rPr>
+              <w:t>1. 관리자가 자전거 리스트 조회 화면에서 원하는 자전거 항목을 선택한다.</w:t>
+            </w:r>
+          </w:p>
+          <w:p>
+            <w:pPr>
+              <w:widowControl w:val="0"/>
+              <w:rPr>
+                <w:rFonts w:ascii="Malgun Gothic" w:hAnsi="Malgun Gothic" w:eastAsia="Malgun Gothic" w:cs="Malgun Gothic"/>
+                <w:b w:val="0"/>
+                <w:bCs w:val="0"/>
+                <w:i w:val="0"/>
+                <w:iCs w:val="0"/>
+                <w:caps w:val="0"/>
+                <w:smallCaps w:val="0"/>
+                <w:color w:val="000000" w:themeColor="text1" w:themeTint="FF" w:themeShade="FF"/>
+                <w:sz w:val="16"/>
+                <w:szCs w:val="16"/>
+                <w:lang w:val="en-US"/>
+              </w:rPr>
+            </w:pPr>
+          </w:p>
+        </w:tc>
+        <w:tc>
+          <w:tcPr>
+            <w:tcW w:w="3006" w:type="dxa"/>
+            <w:tcMar/>
+          </w:tcPr>
+          <w:p>
+            <w:pPr>
+              <w:widowControl w:val="0"/>
+              <w:rPr>
+                <w:rFonts w:ascii="Malgun Gothic" w:hAnsi="Malgun Gothic" w:eastAsia="Malgun Gothic" w:cs="Malgun Gothic"/>
+                <w:b w:val="0"/>
+                <w:bCs w:val="0"/>
+                <w:i w:val="0"/>
+                <w:iCs w:val="0"/>
+                <w:caps w:val="0"/>
+                <w:smallCaps w:val="0"/>
+                <w:color w:val="000000" w:themeColor="text1" w:themeTint="FF" w:themeShade="FF"/>
+                <w:sz w:val="16"/>
+                <w:szCs w:val="16"/>
+                <w:lang w:eastAsia="ko-KR"/>
+              </w:rPr>
+            </w:pPr>
+          </w:p>
+          <w:p>
+            <w:pPr>
+              <w:widowControl w:val="0"/>
+              <w:rPr>
+                <w:rFonts w:ascii="Malgun Gothic" w:hAnsi="Malgun Gothic" w:eastAsia="Malgun Gothic" w:cs="Malgun Gothic"/>
+                <w:b w:val="0"/>
+                <w:bCs w:val="0"/>
+                <w:i w:val="0"/>
+                <w:iCs w:val="0"/>
+                <w:caps w:val="0"/>
+                <w:smallCaps w:val="0"/>
+                <w:color w:val="000000" w:themeColor="text1" w:themeTint="FF" w:themeShade="FF"/>
+                <w:sz w:val="16"/>
+                <w:szCs w:val="16"/>
+                <w:lang w:eastAsia="ko-KR"/>
+              </w:rPr>
+            </w:pPr>
+          </w:p>
+          <w:p>
+            <w:pPr>
+              <w:widowControl w:val="0"/>
+              <w:rPr>
+                <w:rFonts w:ascii="Malgun Gothic" w:hAnsi="Malgun Gothic" w:eastAsia="Malgun Gothic" w:cs="Malgun Gothic"/>
+                <w:b w:val="0"/>
+                <w:bCs w:val="0"/>
+                <w:i w:val="0"/>
+                <w:iCs w:val="0"/>
+                <w:caps w:val="0"/>
+                <w:smallCaps w:val="0"/>
+                <w:color w:val="000000" w:themeColor="text1" w:themeTint="FF" w:themeShade="FF"/>
+                <w:sz w:val="16"/>
+                <w:szCs w:val="16"/>
+                <w:lang w:eastAsia="ko-KR"/>
+              </w:rPr>
+            </w:pPr>
+            <w:r>
+              <w:rPr>
+                <w:rFonts w:ascii="Malgun Gothic" w:hAnsi="Malgun Gothic" w:eastAsia="Malgun Gothic" w:cs="Malgun Gothic"/>
+                <w:b w:val="0"/>
+                <w:bCs w:val="0"/>
+                <w:i w:val="0"/>
+                <w:iCs w:val="0"/>
+                <w:caps w:val="0"/>
+                <w:smallCaps w:val="0"/>
+                <w:color w:val="000000" w:themeColor="text1" w:themeTint="FF" w:themeShade="FF"/>
+                <w:sz w:val="16"/>
+                <w:szCs w:val="16"/>
+                <w:lang w:eastAsia="ko-KR"/>
+              </w:rPr>
+              <w:t xml:space="preserve">2. </w:t>
+            </w:r>
+            <w:r>
+              <w:rPr>
+                <w:rFonts w:ascii="Malgun Gothic" w:hAnsi="Malgun Gothic" w:eastAsia="Malgun Gothic" w:cs="Malgun Gothic"/>
+                <w:b w:val="0"/>
+                <w:bCs w:val="0"/>
+                <w:i w:val="0"/>
+                <w:iCs w:val="0"/>
+                <w:caps w:val="0"/>
+                <w:smallCaps w:val="0"/>
+                <w:color w:val="000000" w:themeColor="text1" w:themeTint="FF" w:themeShade="FF"/>
+                <w:sz w:val="16"/>
+                <w:szCs w:val="16"/>
+                <w:lang w:val="en-US" w:eastAsia="ko-KR"/>
+              </w:rPr>
+              <w:t>해당하는 자전거 항목의 상세내용 화면이 출력된다.</w:t>
+            </w:r>
           </w:p>
         </w:tc>
       </w:tr>
@@ -3084,6 +3747,7 @@
         <w:tc>
           <w:tcPr>
             <w:tcW w:w="3005" w:type="dxa"/>
+            <w:tcMar/>
           </w:tcPr>
           <w:p>
             <w:pPr>
@@ -3106,6 +3770,7 @@
         <w:tc>
           <w:tcPr>
             <w:tcW w:w="3005" w:type="dxa"/>
+            <w:tcMar/>
           </w:tcPr>
           <w:p>
             <w:pPr>
@@ -3153,6 +3818,7 @@
         <w:tc>
           <w:tcPr>
             <w:tcW w:w="3006" w:type="dxa"/>
+            <w:tcMar/>
           </w:tcPr>
           <w:p>
             <w:pPr>
@@ -3209,7 +3875,7 @@
       </w:r>
     </w:p>
     <w:sectPr>
-      <w:pgSz w:w="11906" w:h="16838"/>
+      <w:pgSz w:w="11906" w:h="16838" w:orient="portrait"/>
       <w:pgMar w:top="1701" w:right="1440" w:bottom="1440" w:left="1440" w:header="851" w:footer="992" w:gutter="0"/>
       <w:cols w:space="425"/>
       <w:docGrid w:linePitch="360"/>
@@ -3995,7 +4661,7 @@
         <w:ind w:left="800" w:hanging="360"/>
       </w:pPr>
       <w:rPr>
-        <w:rFonts w:ascii="Wingdings" w:eastAsiaTheme="minorEastAsia" w:hAnsi="Wingdings" w:cstheme="minorBidi" w:hint="default"/>
+        <w:rFonts w:hint="default" w:ascii="Wingdings" w:hAnsi="Wingdings" w:eastAsiaTheme="minorEastAsia" w:cstheme="minorBidi"/>
       </w:rPr>
     </w:lvl>
     <w:lvl w:ilvl="1" w:tplc="04090003" w:tentative="1">
@@ -4007,7 +4673,7 @@
         <w:ind w:left="1320" w:hanging="440"/>
       </w:pPr>
       <w:rPr>
-        <w:rFonts w:ascii="Wingdings" w:hAnsi="Wingdings" w:hint="default"/>
+        <w:rFonts w:hint="default" w:ascii="Wingdings" w:hAnsi="Wingdings"/>
       </w:rPr>
     </w:lvl>
     <w:lvl w:ilvl="2" w:tplc="04090005" w:tentative="1">
@@ -4019,7 +4685,7 @@
         <w:ind w:left="1760" w:hanging="440"/>
       </w:pPr>
       <w:rPr>
-        <w:rFonts w:ascii="Wingdings" w:hAnsi="Wingdings" w:hint="default"/>
+        <w:rFonts w:hint="default" w:ascii="Wingdings" w:hAnsi="Wingdings"/>
       </w:rPr>
     </w:lvl>
     <w:lvl w:ilvl="3" w:tplc="04090001" w:tentative="1">
@@ -4031,7 +4697,7 @@
         <w:ind w:left="2200" w:hanging="440"/>
       </w:pPr>
       <w:rPr>
-        <w:rFonts w:ascii="Wingdings" w:hAnsi="Wingdings" w:hint="default"/>
+        <w:rFonts w:hint="default" w:ascii="Wingdings" w:hAnsi="Wingdings"/>
       </w:rPr>
     </w:lvl>
     <w:lvl w:ilvl="4" w:tplc="04090003" w:tentative="1">
@@ -4043,7 +4709,7 @@
         <w:ind w:left="2640" w:hanging="440"/>
       </w:pPr>
       <w:rPr>
-        <w:rFonts w:ascii="Wingdings" w:hAnsi="Wingdings" w:hint="default"/>
+        <w:rFonts w:hint="default" w:ascii="Wingdings" w:hAnsi="Wingdings"/>
       </w:rPr>
     </w:lvl>
     <w:lvl w:ilvl="5" w:tplc="04090005" w:tentative="1">
@@ -4055,7 +4721,7 @@
         <w:ind w:left="3080" w:hanging="440"/>
       </w:pPr>
       <w:rPr>
-        <w:rFonts w:ascii="Wingdings" w:hAnsi="Wingdings" w:hint="default"/>
+        <w:rFonts w:hint="default" w:ascii="Wingdings" w:hAnsi="Wingdings"/>
       </w:rPr>
     </w:lvl>
     <w:lvl w:ilvl="6" w:tplc="04090001" w:tentative="1">
@@ -4067,7 +4733,7 @@
         <w:ind w:left="3520" w:hanging="440"/>
       </w:pPr>
       <w:rPr>
-        <w:rFonts w:ascii="Wingdings" w:hAnsi="Wingdings" w:hint="default"/>
+        <w:rFonts w:hint="default" w:ascii="Wingdings" w:hAnsi="Wingdings"/>
       </w:rPr>
     </w:lvl>
     <w:lvl w:ilvl="7" w:tplc="04090003" w:tentative="1">
@@ -4079,7 +4745,7 @@
         <w:ind w:left="3960" w:hanging="440"/>
       </w:pPr>
       <w:rPr>
-        <w:rFonts w:ascii="Wingdings" w:hAnsi="Wingdings" w:hint="default"/>
+        <w:rFonts w:hint="default" w:ascii="Wingdings" w:hAnsi="Wingdings"/>
       </w:rPr>
     </w:lvl>
     <w:lvl w:ilvl="8" w:tplc="04090005" w:tentative="1">
@@ -4091,7 +4757,7 @@
         <w:ind w:left="4400" w:hanging="440"/>
       </w:pPr>
       <w:rPr>
-        <w:rFonts w:ascii="Wingdings" w:hAnsi="Wingdings" w:hint="default"/>
+        <w:rFonts w:hint="default" w:ascii="Wingdings" w:hAnsi="Wingdings"/>
       </w:rPr>
     </w:lvl>
   </w:abstractNum>
@@ -6062,7 +6728,7 @@
   <w:docDefaults>
     <w:rPrDefault>
       <w:rPr>
-        <w:rFonts w:asciiTheme="minorEastAsia" w:eastAsiaTheme="minorEastAsia" w:hAnsiTheme="minorHAnsi" w:cstheme="minorBidi"/>
+        <w:rFonts w:asciiTheme="minorEastAsia" w:hAnsiTheme="minorHAnsi" w:eastAsiaTheme="minorEastAsia" w:cstheme="minorBidi"/>
         <w:kern w:val="2"/>
         <w:sz w:val="22"/>
         <w:szCs w:val="24"/>
@@ -6079,14 +6745,14 @@
   <w:latentStyles w:defLockedState="0" w:defUIPriority="99" w:defSemiHidden="0" w:defUnhideWhenUsed="0" w:defQFormat="0" w:count="376">
     <w:lsdException w:name="Normal" w:uiPriority="0" w:qFormat="1"/>
     <w:lsdException w:name="heading 1" w:uiPriority="9" w:qFormat="1"/>
-    <w:lsdException w:name="heading 2" w:semiHidden="1" w:uiPriority="9" w:unhideWhenUsed="1" w:qFormat="1"/>
-    <w:lsdException w:name="heading 3" w:semiHidden="1" w:uiPriority="9" w:unhideWhenUsed="1" w:qFormat="1"/>
-    <w:lsdException w:name="heading 4" w:semiHidden="1" w:uiPriority="9" w:unhideWhenUsed="1" w:qFormat="1"/>
-    <w:lsdException w:name="heading 5" w:semiHidden="1" w:uiPriority="9" w:unhideWhenUsed="1" w:qFormat="1"/>
-    <w:lsdException w:name="heading 6" w:semiHidden="1" w:uiPriority="9" w:unhideWhenUsed="1" w:qFormat="1"/>
-    <w:lsdException w:name="heading 7" w:semiHidden="1" w:uiPriority="9" w:unhideWhenUsed="1" w:qFormat="1"/>
-    <w:lsdException w:name="heading 8" w:semiHidden="1" w:uiPriority="9" w:unhideWhenUsed="1" w:qFormat="1"/>
-    <w:lsdException w:name="heading 9" w:semiHidden="1" w:uiPriority="9" w:unhideWhenUsed="1" w:qFormat="1"/>
+    <w:lsdException w:name="heading 2" w:uiPriority="9" w:semiHidden="1" w:unhideWhenUsed="1" w:qFormat="1"/>
+    <w:lsdException w:name="heading 3" w:uiPriority="9" w:semiHidden="1" w:unhideWhenUsed="1" w:qFormat="1"/>
+    <w:lsdException w:name="heading 4" w:uiPriority="9" w:semiHidden="1" w:unhideWhenUsed="1" w:qFormat="1"/>
+    <w:lsdException w:name="heading 5" w:uiPriority="9" w:semiHidden="1" w:unhideWhenUsed="1" w:qFormat="1"/>
+    <w:lsdException w:name="heading 6" w:uiPriority="9" w:semiHidden="1" w:unhideWhenUsed="1" w:qFormat="1"/>
+    <w:lsdException w:name="heading 7" w:uiPriority="9" w:semiHidden="1" w:unhideWhenUsed="1" w:qFormat="1"/>
+    <w:lsdException w:name="heading 8" w:uiPriority="9" w:semiHidden="1" w:unhideWhenUsed="1" w:qFormat="1"/>
+    <w:lsdException w:name="heading 9" w:uiPriority="9" w:semiHidden="1" w:unhideWhenUsed="1" w:qFormat="1"/>
     <w:lsdException w:name="index 1" w:semiHidden="1" w:unhideWhenUsed="1"/>
     <w:lsdException w:name="index 2" w:semiHidden="1" w:unhideWhenUsed="1"/>
     <w:lsdException w:name="index 3" w:semiHidden="1" w:unhideWhenUsed="1"/>
@@ -6096,22 +6762,22 @@
     <w:lsdException w:name="index 7" w:semiHidden="1" w:unhideWhenUsed="1"/>
     <w:lsdException w:name="index 8" w:semiHidden="1" w:unhideWhenUsed="1"/>
     <w:lsdException w:name="index 9" w:semiHidden="1" w:unhideWhenUsed="1"/>
-    <w:lsdException w:name="toc 1" w:semiHidden="1" w:uiPriority="39" w:unhideWhenUsed="1"/>
-    <w:lsdException w:name="toc 2" w:semiHidden="1" w:uiPriority="39" w:unhideWhenUsed="1"/>
-    <w:lsdException w:name="toc 3" w:semiHidden="1" w:uiPriority="39" w:unhideWhenUsed="1"/>
-    <w:lsdException w:name="toc 4" w:semiHidden="1" w:uiPriority="39" w:unhideWhenUsed="1"/>
-    <w:lsdException w:name="toc 5" w:semiHidden="1" w:uiPriority="39" w:unhideWhenUsed="1"/>
-    <w:lsdException w:name="toc 6" w:semiHidden="1" w:uiPriority="39" w:unhideWhenUsed="1"/>
-    <w:lsdException w:name="toc 7" w:semiHidden="1" w:uiPriority="39" w:unhideWhenUsed="1"/>
-    <w:lsdException w:name="toc 8" w:semiHidden="1" w:uiPriority="39" w:unhideWhenUsed="1"/>
-    <w:lsdException w:name="toc 9" w:semiHidden="1" w:uiPriority="39" w:unhideWhenUsed="1"/>
+    <w:lsdException w:name="toc 1" w:uiPriority="39" w:semiHidden="1" w:unhideWhenUsed="1"/>
+    <w:lsdException w:name="toc 2" w:uiPriority="39" w:semiHidden="1" w:unhideWhenUsed="1"/>
+    <w:lsdException w:name="toc 3" w:uiPriority="39" w:semiHidden="1" w:unhideWhenUsed="1"/>
+    <w:lsdException w:name="toc 4" w:uiPriority="39" w:semiHidden="1" w:unhideWhenUsed="1"/>
+    <w:lsdException w:name="toc 5" w:uiPriority="39" w:semiHidden="1" w:unhideWhenUsed="1"/>
+    <w:lsdException w:name="toc 6" w:uiPriority="39" w:semiHidden="1" w:unhideWhenUsed="1"/>
+    <w:lsdException w:name="toc 7" w:uiPriority="39" w:semiHidden="1" w:unhideWhenUsed="1"/>
+    <w:lsdException w:name="toc 8" w:uiPriority="39" w:semiHidden="1" w:unhideWhenUsed="1"/>
+    <w:lsdException w:name="toc 9" w:uiPriority="39" w:semiHidden="1" w:unhideWhenUsed="1"/>
     <w:lsdException w:name="Normal Indent" w:semiHidden="1" w:unhideWhenUsed="1"/>
     <w:lsdException w:name="footnote text" w:semiHidden="1" w:unhideWhenUsed="1"/>
     <w:lsdException w:name="annotation text" w:semiHidden="1" w:unhideWhenUsed="1"/>
     <w:lsdException w:name="header" w:semiHidden="1" w:unhideWhenUsed="1"/>
     <w:lsdException w:name="footer" w:semiHidden="1" w:unhideWhenUsed="1"/>
     <w:lsdException w:name="index heading" w:semiHidden="1" w:unhideWhenUsed="1"/>
-    <w:lsdException w:name="caption" w:semiHidden="1" w:uiPriority="35" w:unhideWhenUsed="1" w:qFormat="1"/>
+    <w:lsdException w:name="caption" w:uiPriority="35" w:semiHidden="1" w:unhideWhenUsed="1" w:qFormat="1"/>
     <w:lsdException w:name="table of figures" w:semiHidden="1" w:unhideWhenUsed="1"/>
     <w:lsdException w:name="envelope address" w:semiHidden="1" w:unhideWhenUsed="1"/>
     <w:lsdException w:name="envelope return" w:semiHidden="1" w:unhideWhenUsed="1"/>
@@ -6142,7 +6808,7 @@
     <w:lsdException w:name="Title" w:uiPriority="10" w:qFormat="1"/>
     <w:lsdException w:name="Closing" w:semiHidden="1" w:unhideWhenUsed="1"/>
     <w:lsdException w:name="Signature" w:semiHidden="1" w:unhideWhenUsed="1"/>
-    <w:lsdException w:name="Default Paragraph Font" w:semiHidden="1" w:uiPriority="1" w:unhideWhenUsed="1"/>
+    <w:lsdException w:name="Default Paragraph Font" w:uiPriority="1" w:semiHidden="1" w:unhideWhenUsed="1"/>
     <w:lsdException w:name="Body Text" w:semiHidden="1" w:unhideWhenUsed="1"/>
     <w:lsdException w:name="Body Text Indent" w:semiHidden="1" w:unhideWhenUsed="1"/>
     <w:lsdException w:name="List Continue" w:semiHidden="1" w:unhideWhenUsed="1"/>
@@ -6342,8 +7008,8 @@
     <w:lsdException w:name="Subtle Reference" w:uiPriority="31" w:qFormat="1"/>
     <w:lsdException w:name="Intense Reference" w:uiPriority="32" w:qFormat="1"/>
     <w:lsdException w:name="Book Title" w:uiPriority="33" w:qFormat="1"/>
-    <w:lsdException w:name="Bibliography" w:semiHidden="1" w:uiPriority="37" w:unhideWhenUsed="1"/>
-    <w:lsdException w:name="TOC Heading" w:semiHidden="1" w:uiPriority="39" w:unhideWhenUsed="1" w:qFormat="1"/>
+    <w:lsdException w:name="Bibliography" w:uiPriority="37" w:semiHidden="1" w:unhideWhenUsed="1"/>
+    <w:lsdException w:name="TOC Heading" w:uiPriority="39" w:semiHidden="1" w:unhideWhenUsed="1" w:qFormat="1"/>
     <w:lsdException w:name="Plain Table 1" w:uiPriority="41"/>
     <w:lsdException w:name="Plain Table 2" w:uiPriority="42"/>
     <w:lsdException w:name="Plain Table 3" w:uiPriority="43"/>
@@ -6454,7 +7120,7 @@
     <w:lsdException w:name="Unresolved Mention" w:semiHidden="1" w:unhideWhenUsed="1"/>
     <w:lsdException w:name="Smart Link" w:semiHidden="1" w:unhideWhenUsed="1"/>
   </w:latentStyles>
-  <w:style w:type="paragraph" w:default="1" w:styleId="a">
+  <w:style w:type="paragraph" w:styleId="a" w:default="1">
     <w:name w:val="Normal"/>
     <w:qFormat/>
     <w:pPr>
@@ -6479,7 +7145,7 @@
       <w:outlineLvl w:val="0"/>
     </w:pPr>
     <w:rPr>
-      <w:rFonts w:asciiTheme="majorHAnsi" w:eastAsiaTheme="majorEastAsia" w:hAnsiTheme="majorHAnsi" w:cstheme="majorBidi"/>
+      <w:rFonts w:asciiTheme="majorHAnsi" w:hAnsiTheme="majorHAnsi" w:eastAsiaTheme="majorEastAsia" w:cstheme="majorBidi"/>
       <w:color w:val="000000" w:themeColor="text1"/>
       <w:sz w:val="32"/>
       <w:szCs w:val="32"/>
@@ -6502,7 +7168,7 @@
       <w:outlineLvl w:val="1"/>
     </w:pPr>
     <w:rPr>
-      <w:rFonts w:asciiTheme="majorHAnsi" w:eastAsiaTheme="majorEastAsia" w:hAnsiTheme="majorHAnsi" w:cstheme="majorBidi"/>
+      <w:rFonts w:asciiTheme="majorHAnsi" w:hAnsiTheme="majorHAnsi" w:eastAsiaTheme="majorEastAsia" w:cstheme="majorBidi"/>
       <w:color w:val="000000" w:themeColor="text1"/>
       <w:sz w:val="28"/>
       <w:szCs w:val="28"/>
@@ -6525,7 +7191,7 @@
       <w:outlineLvl w:val="2"/>
     </w:pPr>
     <w:rPr>
-      <w:rFonts w:asciiTheme="majorHAnsi" w:eastAsiaTheme="majorEastAsia" w:hAnsiTheme="majorHAnsi" w:cstheme="majorBidi"/>
+      <w:rFonts w:asciiTheme="majorHAnsi" w:hAnsiTheme="majorHAnsi" w:eastAsiaTheme="majorEastAsia" w:cstheme="majorBidi"/>
       <w:color w:val="000000" w:themeColor="text1"/>
       <w:sz w:val="24"/>
     </w:rPr>
@@ -6547,7 +7213,7 @@
       <w:outlineLvl w:val="3"/>
     </w:pPr>
     <w:rPr>
-      <w:rFonts w:asciiTheme="majorHAnsi" w:eastAsiaTheme="majorEastAsia" w:hAnsiTheme="majorHAnsi" w:cstheme="majorBidi"/>
+      <w:rFonts w:asciiTheme="majorHAnsi" w:hAnsiTheme="majorHAnsi" w:eastAsiaTheme="majorEastAsia" w:cstheme="majorBidi"/>
       <w:color w:val="000000" w:themeColor="text1"/>
     </w:rPr>
   </w:style>
@@ -6565,11 +7231,11 @@
       <w:keepNext/>
       <w:keepLines/>
       <w:spacing w:before="80" w:after="40"/>
-      <w:ind w:leftChars="100" w:left="100"/>
+      <w:ind w:left="100" w:leftChars="100"/>
       <w:outlineLvl w:val="4"/>
     </w:pPr>
     <w:rPr>
-      <w:rFonts w:asciiTheme="majorHAnsi" w:eastAsiaTheme="majorEastAsia" w:hAnsiTheme="majorHAnsi" w:cstheme="majorBidi"/>
+      <w:rFonts w:asciiTheme="majorHAnsi" w:hAnsiTheme="majorHAnsi" w:eastAsiaTheme="majorEastAsia" w:cstheme="majorBidi"/>
       <w:color w:val="000000" w:themeColor="text1"/>
     </w:rPr>
   </w:style>
@@ -6587,11 +7253,11 @@
       <w:keepNext/>
       <w:keepLines/>
       <w:spacing w:before="80" w:after="40"/>
-      <w:ind w:leftChars="200" w:left="200"/>
+      <w:ind w:left="200" w:leftChars="200"/>
       <w:outlineLvl w:val="5"/>
     </w:pPr>
     <w:rPr>
-      <w:rFonts w:asciiTheme="majorHAnsi" w:eastAsiaTheme="majorEastAsia" w:hAnsiTheme="majorHAnsi" w:cstheme="majorBidi"/>
+      <w:rFonts w:asciiTheme="majorHAnsi" w:hAnsiTheme="majorHAnsi" w:eastAsiaTheme="majorEastAsia" w:cstheme="majorBidi"/>
       <w:color w:val="000000" w:themeColor="text1"/>
     </w:rPr>
   </w:style>
@@ -6609,11 +7275,11 @@
       <w:keepNext/>
       <w:keepLines/>
       <w:spacing w:before="80" w:after="40"/>
-      <w:ind w:leftChars="300" w:left="300"/>
+      <w:ind w:left="300" w:leftChars="300"/>
       <w:outlineLvl w:val="6"/>
     </w:pPr>
     <w:rPr>
-      <w:rFonts w:asciiTheme="majorHAnsi" w:eastAsiaTheme="majorEastAsia" w:hAnsiTheme="majorHAnsi" w:cstheme="majorBidi"/>
+      <w:rFonts w:asciiTheme="majorHAnsi" w:hAnsiTheme="majorHAnsi" w:eastAsiaTheme="majorEastAsia" w:cstheme="majorBidi"/>
       <w:color w:val="000000" w:themeColor="text1"/>
     </w:rPr>
   </w:style>
@@ -6631,11 +7297,11 @@
       <w:keepNext/>
       <w:keepLines/>
       <w:spacing w:before="80" w:after="40"/>
-      <w:ind w:leftChars="400" w:left="400"/>
+      <w:ind w:left="400" w:leftChars="400"/>
       <w:outlineLvl w:val="7"/>
     </w:pPr>
     <w:rPr>
-      <w:rFonts w:asciiTheme="majorHAnsi" w:eastAsiaTheme="majorEastAsia" w:hAnsiTheme="majorHAnsi" w:cstheme="majorBidi"/>
+      <w:rFonts w:asciiTheme="majorHAnsi" w:hAnsiTheme="majorHAnsi" w:eastAsiaTheme="majorEastAsia" w:cstheme="majorBidi"/>
       <w:color w:val="000000" w:themeColor="text1"/>
     </w:rPr>
   </w:style>
@@ -6653,21 +7319,21 @@
       <w:keepNext/>
       <w:keepLines/>
       <w:spacing w:before="80" w:after="40"/>
-      <w:ind w:leftChars="500" w:left="500"/>
+      <w:ind w:left="500" w:leftChars="500"/>
       <w:outlineLvl w:val="8"/>
     </w:pPr>
     <w:rPr>
-      <w:rFonts w:asciiTheme="majorHAnsi" w:eastAsiaTheme="majorEastAsia" w:hAnsiTheme="majorHAnsi" w:cstheme="majorBidi"/>
+      <w:rFonts w:asciiTheme="majorHAnsi" w:hAnsiTheme="majorHAnsi" w:eastAsiaTheme="majorEastAsia" w:cstheme="majorBidi"/>
       <w:color w:val="000000" w:themeColor="text1"/>
     </w:rPr>
   </w:style>
-  <w:style w:type="character" w:default="1" w:styleId="a0">
+  <w:style w:type="character" w:styleId="a0" w:default="1">
     <w:name w:val="Default Paragraph Font"/>
     <w:uiPriority w:val="1"/>
     <w:semiHidden/>
     <w:unhideWhenUsed/>
   </w:style>
-  <w:style w:type="table" w:default="1" w:styleId="a1">
+  <w:style w:type="table" w:styleId="a1" w:default="1">
     <w:name w:val="Normal Table"/>
     <w:uiPriority w:val="99"/>
     <w:semiHidden/>
@@ -6682,26 +7348,26 @@
       </w:tblCellMar>
     </w:tblPr>
   </w:style>
-  <w:style w:type="numbering" w:default="1" w:styleId="a2">
+  <w:style w:type="numbering" w:styleId="a2" w:default="1">
     <w:name w:val="No List"/>
     <w:uiPriority w:val="99"/>
     <w:semiHidden/>
     <w:unhideWhenUsed/>
   </w:style>
-  <w:style w:type="character" w:customStyle="1" w:styleId="1Char">
+  <w:style w:type="character" w:styleId="1Char" w:customStyle="1">
     <w:name w:val="제목 1 Char"/>
     <w:basedOn w:val="a0"/>
     <w:link w:val="1"/>
     <w:uiPriority w:val="9"/>
     <w:rsid w:val="00FC6620"/>
     <w:rPr>
-      <w:rFonts w:asciiTheme="majorHAnsi" w:eastAsiaTheme="majorEastAsia" w:hAnsiTheme="majorHAnsi" w:cstheme="majorBidi"/>
+      <w:rFonts w:asciiTheme="majorHAnsi" w:hAnsiTheme="majorHAnsi" w:eastAsiaTheme="majorEastAsia" w:cstheme="majorBidi"/>
       <w:color w:val="000000" w:themeColor="text1"/>
       <w:sz w:val="32"/>
       <w:szCs w:val="32"/>
     </w:rPr>
   </w:style>
-  <w:style w:type="character" w:customStyle="1" w:styleId="2Char">
+  <w:style w:type="character" w:styleId="2Char" w:customStyle="1">
     <w:name w:val="제목 2 Char"/>
     <w:basedOn w:val="a0"/>
     <w:link w:val="2"/>
@@ -6709,13 +7375,13 @@
     <w:semiHidden/>
     <w:rsid w:val="00FC6620"/>
     <w:rPr>
-      <w:rFonts w:asciiTheme="majorHAnsi" w:eastAsiaTheme="majorEastAsia" w:hAnsiTheme="majorHAnsi" w:cstheme="majorBidi"/>
+      <w:rFonts w:asciiTheme="majorHAnsi" w:hAnsiTheme="majorHAnsi" w:eastAsiaTheme="majorEastAsia" w:cstheme="majorBidi"/>
       <w:color w:val="000000" w:themeColor="text1"/>
       <w:sz w:val="28"/>
       <w:szCs w:val="28"/>
     </w:rPr>
   </w:style>
-  <w:style w:type="character" w:customStyle="1" w:styleId="3Char">
+  <w:style w:type="character" w:styleId="3Char" w:customStyle="1">
     <w:name w:val="제목 3 Char"/>
     <w:basedOn w:val="a0"/>
     <w:link w:val="3"/>
@@ -6723,12 +7389,12 @@
     <w:semiHidden/>
     <w:rsid w:val="00FC6620"/>
     <w:rPr>
-      <w:rFonts w:asciiTheme="majorHAnsi" w:eastAsiaTheme="majorEastAsia" w:hAnsiTheme="majorHAnsi" w:cstheme="majorBidi"/>
+      <w:rFonts w:asciiTheme="majorHAnsi" w:hAnsiTheme="majorHAnsi" w:eastAsiaTheme="majorEastAsia" w:cstheme="majorBidi"/>
       <w:color w:val="000000" w:themeColor="text1"/>
       <w:sz w:val="24"/>
     </w:rPr>
   </w:style>
-  <w:style w:type="character" w:customStyle="1" w:styleId="4Char">
+  <w:style w:type="character" w:styleId="4Char" w:customStyle="1">
     <w:name w:val="제목 4 Char"/>
     <w:basedOn w:val="a0"/>
     <w:link w:val="4"/>
@@ -6736,11 +7402,11 @@
     <w:semiHidden/>
     <w:rsid w:val="00FC6620"/>
     <w:rPr>
-      <w:rFonts w:asciiTheme="majorHAnsi" w:eastAsiaTheme="majorEastAsia" w:hAnsiTheme="majorHAnsi" w:cstheme="majorBidi"/>
+      <w:rFonts w:asciiTheme="majorHAnsi" w:hAnsiTheme="majorHAnsi" w:eastAsiaTheme="majorEastAsia" w:cstheme="majorBidi"/>
       <w:color w:val="000000" w:themeColor="text1"/>
     </w:rPr>
   </w:style>
-  <w:style w:type="character" w:customStyle="1" w:styleId="5Char">
+  <w:style w:type="character" w:styleId="5Char" w:customStyle="1">
     <w:name w:val="제목 5 Char"/>
     <w:basedOn w:val="a0"/>
     <w:link w:val="5"/>
@@ -6748,11 +7414,11 @@
     <w:semiHidden/>
     <w:rsid w:val="00FC6620"/>
     <w:rPr>
-      <w:rFonts w:asciiTheme="majorHAnsi" w:eastAsiaTheme="majorEastAsia" w:hAnsiTheme="majorHAnsi" w:cstheme="majorBidi"/>
+      <w:rFonts w:asciiTheme="majorHAnsi" w:hAnsiTheme="majorHAnsi" w:eastAsiaTheme="majorEastAsia" w:cstheme="majorBidi"/>
       <w:color w:val="000000" w:themeColor="text1"/>
     </w:rPr>
   </w:style>
-  <w:style w:type="character" w:customStyle="1" w:styleId="6Char">
+  <w:style w:type="character" w:styleId="6Char" w:customStyle="1">
     <w:name w:val="제목 6 Char"/>
     <w:basedOn w:val="a0"/>
     <w:link w:val="6"/>
@@ -6760,11 +7426,11 @@
     <w:semiHidden/>
     <w:rsid w:val="00FC6620"/>
     <w:rPr>
-      <w:rFonts w:asciiTheme="majorHAnsi" w:eastAsiaTheme="majorEastAsia" w:hAnsiTheme="majorHAnsi" w:cstheme="majorBidi"/>
+      <w:rFonts w:asciiTheme="majorHAnsi" w:hAnsiTheme="majorHAnsi" w:eastAsiaTheme="majorEastAsia" w:cstheme="majorBidi"/>
       <w:color w:val="000000" w:themeColor="text1"/>
     </w:rPr>
   </w:style>
-  <w:style w:type="character" w:customStyle="1" w:styleId="7Char">
+  <w:style w:type="character" w:styleId="7Char" w:customStyle="1">
     <w:name w:val="제목 7 Char"/>
     <w:basedOn w:val="a0"/>
     <w:link w:val="7"/>
@@ -6772,11 +7438,11 @@
     <w:semiHidden/>
     <w:rsid w:val="00FC6620"/>
     <w:rPr>
-      <w:rFonts w:asciiTheme="majorHAnsi" w:eastAsiaTheme="majorEastAsia" w:hAnsiTheme="majorHAnsi" w:cstheme="majorBidi"/>
+      <w:rFonts w:asciiTheme="majorHAnsi" w:hAnsiTheme="majorHAnsi" w:eastAsiaTheme="majorEastAsia" w:cstheme="majorBidi"/>
       <w:color w:val="000000" w:themeColor="text1"/>
     </w:rPr>
   </w:style>
-  <w:style w:type="character" w:customStyle="1" w:styleId="8Char">
+  <w:style w:type="character" w:styleId="8Char" w:customStyle="1">
     <w:name w:val="제목 8 Char"/>
     <w:basedOn w:val="a0"/>
     <w:link w:val="8"/>
@@ -6784,11 +7450,11 @@
     <w:semiHidden/>
     <w:rsid w:val="00FC6620"/>
     <w:rPr>
-      <w:rFonts w:asciiTheme="majorHAnsi" w:eastAsiaTheme="majorEastAsia" w:hAnsiTheme="majorHAnsi" w:cstheme="majorBidi"/>
+      <w:rFonts w:asciiTheme="majorHAnsi" w:hAnsiTheme="majorHAnsi" w:eastAsiaTheme="majorEastAsia" w:cstheme="majorBidi"/>
       <w:color w:val="000000" w:themeColor="text1"/>
     </w:rPr>
   </w:style>
-  <w:style w:type="character" w:customStyle="1" w:styleId="9Char">
+  <w:style w:type="character" w:styleId="9Char" w:customStyle="1">
     <w:name w:val="제목 9 Char"/>
     <w:basedOn w:val="a0"/>
     <w:link w:val="9"/>
@@ -6796,7 +7462,7 @@
     <w:semiHidden/>
     <w:rsid w:val="00FC6620"/>
     <w:rPr>
-      <w:rFonts w:asciiTheme="majorHAnsi" w:eastAsiaTheme="majorEastAsia" w:hAnsiTheme="majorHAnsi" w:cstheme="majorBidi"/>
+      <w:rFonts w:asciiTheme="majorHAnsi" w:hAnsiTheme="majorHAnsi" w:eastAsiaTheme="majorEastAsia" w:cstheme="majorBidi"/>
       <w:color w:val="000000" w:themeColor="text1"/>
     </w:rPr>
   </w:style>
@@ -6814,21 +7480,21 @@
       <w:jc w:val="center"/>
     </w:pPr>
     <w:rPr>
-      <w:rFonts w:asciiTheme="majorHAnsi" w:eastAsiaTheme="majorEastAsia" w:hAnsiTheme="majorHAnsi" w:cstheme="majorBidi"/>
+      <w:rFonts w:asciiTheme="majorHAnsi" w:hAnsiTheme="majorHAnsi" w:eastAsiaTheme="majorEastAsia" w:cstheme="majorBidi"/>
       <w:spacing w:val="-10"/>
       <w:kern w:val="28"/>
       <w:sz w:val="56"/>
       <w:szCs w:val="56"/>
     </w:rPr>
   </w:style>
-  <w:style w:type="character" w:customStyle="1" w:styleId="Char">
+  <w:style w:type="character" w:styleId="Char" w:customStyle="1">
     <w:name w:val="제목 Char"/>
     <w:basedOn w:val="a0"/>
     <w:link w:val="a3"/>
     <w:uiPriority w:val="10"/>
     <w:rsid w:val="00FC6620"/>
     <w:rPr>
-      <w:rFonts w:asciiTheme="majorHAnsi" w:eastAsiaTheme="majorEastAsia" w:hAnsiTheme="majorHAnsi" w:cstheme="majorBidi"/>
+      <w:rFonts w:asciiTheme="majorHAnsi" w:hAnsiTheme="majorHAnsi" w:eastAsiaTheme="majorEastAsia" w:cstheme="majorBidi"/>
       <w:spacing w:val="-10"/>
       <w:kern w:val="28"/>
       <w:sz w:val="56"/>
@@ -6850,21 +7516,21 @@
       <w:jc w:val="center"/>
     </w:pPr>
     <w:rPr>
-      <w:rFonts w:asciiTheme="majorHAnsi" w:eastAsiaTheme="majorEastAsia" w:hAnsiTheme="majorHAnsi" w:cstheme="majorBidi"/>
+      <w:rFonts w:asciiTheme="majorHAnsi" w:hAnsiTheme="majorHAnsi" w:eastAsiaTheme="majorEastAsia" w:cstheme="majorBidi"/>
       <w:color w:val="595959" w:themeColor="text1" w:themeTint="A6"/>
       <w:spacing w:val="15"/>
       <w:sz w:val="28"/>
       <w:szCs w:val="28"/>
     </w:rPr>
   </w:style>
-  <w:style w:type="character" w:customStyle="1" w:styleId="Char0">
+  <w:style w:type="character" w:styleId="Char0" w:customStyle="1">
     <w:name w:val="부제 Char"/>
     <w:basedOn w:val="a0"/>
     <w:link w:val="a4"/>
     <w:uiPriority w:val="11"/>
     <w:rsid w:val="00FC6620"/>
     <w:rPr>
-      <w:rFonts w:asciiTheme="majorHAnsi" w:eastAsiaTheme="majorEastAsia" w:hAnsiTheme="majorHAnsi" w:cstheme="majorBidi"/>
+      <w:rFonts w:asciiTheme="majorHAnsi" w:hAnsiTheme="majorHAnsi" w:eastAsiaTheme="majorEastAsia" w:cstheme="majorBidi"/>
       <w:color w:val="595959" w:themeColor="text1" w:themeTint="A6"/>
       <w:spacing w:val="15"/>
       <w:sz w:val="28"/>
@@ -6889,7 +7555,7 @@
       <w:color w:val="404040" w:themeColor="text1" w:themeTint="BF"/>
     </w:rPr>
   </w:style>
-  <w:style w:type="character" w:customStyle="1" w:styleId="Char1">
+  <w:style w:type="character" w:styleId="Char1" w:customStyle="1">
     <w:name w:val="인용 Char"/>
     <w:basedOn w:val="a0"/>
     <w:link w:val="a5"/>
@@ -6934,8 +7600,8 @@
     <w:rsid w:val="00FC6620"/>
     <w:pPr>
       <w:pBdr>
-        <w:top w:val="single" w:sz="4" w:space="10" w:color="0F4761" w:themeColor="accent1" w:themeShade="BF"/>
-        <w:bottom w:val="single" w:sz="4" w:space="10" w:color="0F4761" w:themeColor="accent1" w:themeShade="BF"/>
+        <w:top w:val="single" w:color="0F4761" w:themeColor="accent1" w:themeShade="BF" w:sz="4" w:space="10"/>
+        <w:bottom w:val="single" w:color="0F4761" w:themeColor="accent1" w:themeShade="BF" w:sz="4" w:space="10"/>
       </w:pBdr>
       <w:spacing w:before="360" w:after="360"/>
       <w:ind w:left="864" w:right="864"/>
@@ -6947,7 +7613,7 @@
       <w:color w:val="0F4761" w:themeColor="accent1" w:themeShade="BF"/>
     </w:rPr>
   </w:style>
-  <w:style w:type="character" w:customStyle="1" w:styleId="Char2">
+  <w:style w:type="character" w:styleId="Char2" w:customStyle="1">
     <w:name w:val="강한 인용 Char"/>
     <w:basedOn w:val="a0"/>
     <w:link w:val="a8"/>
@@ -6983,12 +7649,12 @@
     </w:pPr>
     <w:tblPr>
       <w:tblBorders>
-        <w:top w:val="single" w:sz="4" w:space="0" w:color="auto"/>
-        <w:left w:val="single" w:sz="4" w:space="0" w:color="auto"/>
-        <w:bottom w:val="single" w:sz="4" w:space="0" w:color="auto"/>
-        <w:right w:val="single" w:sz="4" w:space="0" w:color="auto"/>
-        <w:insideH w:val="single" w:sz="4" w:space="0" w:color="auto"/>
-        <w:insideV w:val="single" w:sz="4" w:space="0" w:color="auto"/>
+        <w:top w:val="single" w:color="auto" w:sz="4" w:space="0"/>
+        <w:left w:val="single" w:color="auto" w:sz="4" w:space="0"/>
+        <w:bottom w:val="single" w:color="auto" w:sz="4" w:space="0"/>
+        <w:right w:val="single" w:color="auto" w:sz="4" w:space="0"/>
+        <w:insideH w:val="single" w:color="auto" w:sz="4" w:space="0"/>
+        <w:insideV w:val="single" w:color="auto" w:sz="4" w:space="0"/>
       </w:tblBorders>
     </w:tblPr>
   </w:style>
@@ -7007,7 +7673,7 @@
       <w:snapToGrid w:val="0"/>
     </w:pPr>
   </w:style>
-  <w:style w:type="character" w:customStyle="1" w:styleId="Char3">
+  <w:style w:type="character" w:styleId="Char3" w:customStyle="1">
     <w:name w:val="머리글 Char"/>
     <w:basedOn w:val="a0"/>
     <w:link w:val="ab"/>
@@ -7029,7 +7695,7 @@
       <w:snapToGrid w:val="0"/>
     </w:pPr>
   </w:style>
-  <w:style w:type="character" w:customStyle="1" w:styleId="Char4">
+  <w:style w:type="character" w:styleId="Char4" w:customStyle="1">
     <w:name w:val="바닥글 Char"/>
     <w:basedOn w:val="a0"/>
     <w:link w:val="ac"/>

</xml_diff>